<commit_message>
egyed-esemény mátrix + formatting
</commit_message>
<xml_diff>
--- a/konyvesbolt_doksi_1_4.docx
+++ b/konyvesbolt_doksi_1_4.docx
@@ -441,6 +441,23 @@
                 <w:szCs w:val="22"/>
                 <w:lang w:val="hu-HU"/>
               </w:rPr>
+              <w:t>Relációs adatelemzés</w:t>
+            </w:r>
+          </w:p>
+          <w:p>
+            <w:pPr>
+              <w:rPr>
+                <w:sz w:val="22"/>
+                <w:szCs w:val="22"/>
+                <w:lang w:val="hu-HU"/>
+              </w:rPr>
+            </w:pPr>
+            <w:r>
+              <w:rPr>
+                <w:sz w:val="22"/>
+                <w:szCs w:val="22"/>
+                <w:lang w:val="hu-HU"/>
+              </w:rPr>
               <w:t>Követelménykatalógus</w:t>
             </w:r>
           </w:p>
@@ -550,6 +567,23 @@
                 <w:szCs w:val="22"/>
                 <w:lang w:val="hu-HU"/>
               </w:rPr>
+              <w:t>Relációs adatelemzés</w:t>
+            </w:r>
+          </w:p>
+          <w:p>
+            <w:pPr>
+              <w:rPr>
+                <w:sz w:val="22"/>
+                <w:szCs w:val="22"/>
+                <w:lang w:val="hu-HU"/>
+              </w:rPr>
+            </w:pPr>
+            <w:r>
+              <w:rPr>
+                <w:sz w:val="22"/>
+                <w:szCs w:val="22"/>
+                <w:lang w:val="hu-HU"/>
+              </w:rPr>
               <w:t>Követelménykatalógus</w:t>
             </w:r>
           </w:p>
@@ -650,23 +684,6 @@
                 <w:lang w:val="hu-HU"/>
               </w:rPr>
               <w:t>Követelménykatalógus</w:t>
-            </w:r>
-          </w:p>
-          <w:p>
-            <w:pPr>
-              <w:rPr>
-                <w:sz w:val="22"/>
-                <w:szCs w:val="22"/>
-                <w:lang w:val="hu-HU"/>
-              </w:rPr>
-            </w:pPr>
-            <w:r>
-              <w:rPr>
-                <w:sz w:val="22"/>
-                <w:szCs w:val="22"/>
-                <w:lang w:val="hu-HU"/>
-              </w:rPr>
-              <w:t>Relációs adatelemzés</w:t>
             </w:r>
           </w:p>
           <w:p>
@@ -1879,66 +1896,18 @@
     </w:p>
     <w:p>
       <w:pPr>
-        <w:rPr>
-          <w:lang w:val="hu-HU"/>
-        </w:rPr>
-      </w:pPr>
-    </w:p>
-    <w:p>
-      <w:pPr>
-        <w:rPr>
-          <w:lang w:val="hu-HU"/>
-        </w:rPr>
-      </w:pPr>
-    </w:p>
-    <w:p>
-      <w:pPr>
-        <w:rPr>
-          <w:lang w:val="hu-HU"/>
-        </w:rPr>
-      </w:pPr>
-    </w:p>
-    <w:p>
-      <w:pPr>
-        <w:rPr>
-          <w:lang w:val="hu-HU"/>
-        </w:rPr>
-      </w:pPr>
-    </w:p>
-    <w:p>
-      <w:pPr>
-        <w:rPr>
-          <w:lang w:val="hu-HU"/>
-        </w:rPr>
-      </w:pPr>
-    </w:p>
-    <w:p>
-      <w:pPr>
-        <w:rPr>
-          <w:lang w:val="hu-HU"/>
-        </w:rPr>
-      </w:pPr>
-    </w:p>
-    <w:p>
-      <w:pPr>
-        <w:rPr>
-          <w:lang w:val="hu-HU"/>
-        </w:rPr>
-      </w:pPr>
-    </w:p>
-    <w:p>
-      <w:pPr>
-        <w:rPr>
-          <w:lang w:val="hu-HU"/>
-        </w:rPr>
-      </w:pPr>
-    </w:p>
-    <w:p>
-      <w:pPr>
-        <w:rPr>
-          <w:lang w:val="hu-HU"/>
-        </w:rPr>
-      </w:pPr>
+        <w:spacing w:line="360" w:lineRule="auto"/>
+        <w:jc w:val="center"/>
+        <w:rPr>
+          <w:lang w:val="hu-HU"/>
+        </w:rPr>
+      </w:pPr>
+      <w:r>
+        <w:rPr>
+          <w:lang w:val="hu-HU"/>
+        </w:rPr>
+        <w:br w:type="page"/>
+      </w:r>
     </w:p>
     <w:p>
       <w:pPr>
@@ -2561,164 +2530,18 @@
     </w:p>
     <w:p>
       <w:pPr>
-        <w:rPr>
-          <w:lang w:val="hu-HU"/>
-        </w:rPr>
-      </w:pPr>
-    </w:p>
-    <w:p>
-      <w:pPr>
-        <w:rPr>
-          <w:lang w:val="hu-HU"/>
-        </w:rPr>
-      </w:pPr>
-    </w:p>
-    <w:p>
-      <w:pPr>
-        <w:rPr>
-          <w:lang w:val="hu-HU"/>
-        </w:rPr>
-      </w:pPr>
-    </w:p>
-    <w:p>
-      <w:pPr>
-        <w:rPr>
-          <w:lang w:val="hu-HU"/>
-        </w:rPr>
-      </w:pPr>
-    </w:p>
-    <w:p>
-      <w:pPr>
-        <w:rPr>
-          <w:lang w:val="hu-HU"/>
-        </w:rPr>
-      </w:pPr>
-    </w:p>
-    <w:p>
-      <w:pPr>
-        <w:rPr>
-          <w:lang w:val="hu-HU"/>
-        </w:rPr>
-      </w:pPr>
-    </w:p>
-    <w:p>
-      <w:pPr>
-        <w:rPr>
-          <w:lang w:val="hu-HU"/>
-        </w:rPr>
-      </w:pPr>
-    </w:p>
-    <w:p>
-      <w:pPr>
-        <w:rPr>
-          <w:lang w:val="hu-HU"/>
-        </w:rPr>
-      </w:pPr>
-    </w:p>
-    <w:p>
-      <w:pPr>
-        <w:rPr>
-          <w:lang w:val="hu-HU"/>
-        </w:rPr>
-      </w:pPr>
-    </w:p>
-    <w:p>
-      <w:pPr>
-        <w:rPr>
-          <w:lang w:val="hu-HU"/>
-        </w:rPr>
-      </w:pPr>
-    </w:p>
-    <w:p>
-      <w:pPr>
-        <w:rPr>
-          <w:lang w:val="hu-HU"/>
-        </w:rPr>
-      </w:pPr>
-    </w:p>
-    <w:p>
-      <w:pPr>
-        <w:rPr>
-          <w:lang w:val="hu-HU"/>
-        </w:rPr>
-      </w:pPr>
-    </w:p>
-    <w:p>
-      <w:pPr>
-        <w:rPr>
-          <w:lang w:val="hu-HU"/>
-        </w:rPr>
-      </w:pPr>
-    </w:p>
-    <w:p>
-      <w:pPr>
-        <w:rPr>
-          <w:lang w:val="hu-HU"/>
-        </w:rPr>
-      </w:pPr>
-    </w:p>
-    <w:p>
-      <w:pPr>
-        <w:rPr>
-          <w:lang w:val="hu-HU"/>
-        </w:rPr>
-      </w:pPr>
-    </w:p>
-    <w:p>
-      <w:pPr>
-        <w:rPr>
-          <w:lang w:val="hu-HU"/>
-        </w:rPr>
-      </w:pPr>
-    </w:p>
-    <w:p>
-      <w:pPr>
-        <w:rPr>
-          <w:lang w:val="hu-HU"/>
-        </w:rPr>
-      </w:pPr>
-    </w:p>
-    <w:p>
-      <w:pPr>
-        <w:rPr>
-          <w:lang w:val="hu-HU"/>
-        </w:rPr>
-      </w:pPr>
-    </w:p>
-    <w:p>
-      <w:pPr>
-        <w:rPr>
-          <w:lang w:val="hu-HU"/>
-        </w:rPr>
-      </w:pPr>
-    </w:p>
-    <w:p>
-      <w:pPr>
-        <w:rPr>
-          <w:lang w:val="hu-HU"/>
-        </w:rPr>
-      </w:pPr>
-    </w:p>
-    <w:p>
-      <w:pPr>
-        <w:rPr>
-          <w:lang w:val="hu-HU"/>
-        </w:rPr>
-      </w:pPr>
-    </w:p>
-    <w:p>
-      <w:pPr>
-        <w:rPr>
-          <w:lang w:val="hu-HU"/>
-        </w:rPr>
-      </w:pPr>
-    </w:p>
-    <w:p>
-      <w:pPr>
-        <w:rPr>
-          <w:lang w:val="hu-HU"/>
-        </w:rPr>
-      </w:pPr>
+        <w:spacing w:line="360" w:lineRule="auto"/>
+        <w:jc w:val="center"/>
+        <w:rPr>
+          <w:lang w:val="hu-HU"/>
+        </w:rPr>
+      </w:pPr>
+      <w:r>
+        <w:rPr>
+          <w:lang w:val="hu-HU"/>
+        </w:rPr>
+        <w:br w:type="page"/>
+      </w:r>
     </w:p>
     <w:p>
       <w:pPr>
@@ -3016,67 +2839,18 @@
     </w:p>
     <w:p>
       <w:pPr>
-        <w:rPr>
-          <w:color w:val="FF0000"/>
-          <w:lang w:val="hu-HU"/>
-        </w:rPr>
-      </w:pPr>
-    </w:p>
-    <w:p>
-      <w:pPr>
-        <w:rPr>
-          <w:color w:val="FF0000"/>
-          <w:lang w:val="hu-HU"/>
-        </w:rPr>
-      </w:pPr>
-    </w:p>
-    <w:p>
-      <w:pPr>
-        <w:rPr>
-          <w:color w:val="FF0000"/>
-          <w:lang w:val="hu-HU"/>
-        </w:rPr>
-      </w:pPr>
-    </w:p>
-    <w:p>
-      <w:pPr>
-        <w:rPr>
-          <w:color w:val="FF0000"/>
-          <w:lang w:val="hu-HU"/>
-        </w:rPr>
-      </w:pPr>
-    </w:p>
-    <w:p>
-      <w:pPr>
-        <w:rPr>
-          <w:color w:val="FF0000"/>
-          <w:lang w:val="hu-HU"/>
-        </w:rPr>
-      </w:pPr>
-    </w:p>
-    <w:p>
-      <w:pPr>
-        <w:rPr>
-          <w:color w:val="FF0000"/>
-          <w:lang w:val="hu-HU"/>
-        </w:rPr>
-      </w:pPr>
-    </w:p>
-    <w:p>
-      <w:pPr>
-        <w:rPr>
-          <w:color w:val="FF0000"/>
-          <w:lang w:val="hu-HU"/>
-        </w:rPr>
-      </w:pPr>
-    </w:p>
-    <w:p>
-      <w:pPr>
-        <w:rPr>
-          <w:color w:val="FF0000"/>
-          <w:lang w:val="hu-HU"/>
-        </w:rPr>
-      </w:pPr>
+        <w:spacing w:line="360" w:lineRule="auto"/>
+        <w:jc w:val="center"/>
+        <w:rPr>
+          <w:lang w:val="hu-HU"/>
+        </w:rPr>
+      </w:pPr>
+      <w:r>
+        <w:rPr>
+          <w:lang w:val="hu-HU"/>
+        </w:rPr>
+        <w:br w:type="page"/>
+      </w:r>
     </w:p>
     <w:p>
       <w:pPr>
@@ -3375,18 +3149,20 @@
     </w:p>
     <w:p>
       <w:pPr>
+        <w:spacing w:line="360" w:lineRule="auto"/>
+        <w:jc w:val="center"/>
         <w:rPr>
           <w:color w:val="FF0000"/>
           <w:lang w:val="hu-HU"/>
         </w:rPr>
       </w:pPr>
-    </w:p>
-    <w:p>
-      <w:pPr>
-        <w:rPr>
-          <w:lang w:val="hu-HU"/>
-        </w:rPr>
-      </w:pPr>
+      <w:r>
+        <w:rPr>
+          <w:color w:val="FF0000"/>
+          <w:lang w:val="hu-HU"/>
+        </w:rPr>
+        <w:br w:type="page"/>
+      </w:r>
     </w:p>
     <w:p>
       <w:pPr>
@@ -3544,11 +3320,19 @@
     </w:p>
     <w:p>
       <w:pPr>
-        <w:rPr>
-          <w:noProof/>
-          <w:lang w:val="hu-HU" w:eastAsia="hu-HU"/>
-        </w:rPr>
-      </w:pPr>
+        <w:spacing w:line="360" w:lineRule="auto"/>
+        <w:jc w:val="center"/>
+        <w:rPr>
+          <w:rFonts w:asciiTheme="majorHAnsi" w:eastAsiaTheme="majorEastAsia" w:hAnsiTheme="majorHAnsi" w:cstheme="majorBidi"/>
+          <w:b/>
+          <w:bCs/>
+          <w:sz w:val="28"/>
+          <w:szCs w:val="26"/>
+        </w:rPr>
+      </w:pPr>
+      <w:r>
+        <w:br w:type="page"/>
+      </w:r>
     </w:p>
     <w:p>
       <w:pPr>
@@ -3981,20 +3765,6 @@
     </w:p>
     <w:bookmarkEnd w:id="1"/>
     <w:p/>
-    <w:p>
-      <w:r>
-        <w:t xml:space="preserve">1NF: </w:t>
-      </w:r>
-      <w:r>
-        <w:t>Teljesül, mert a leképezés után nem maradtak összetett vagy többértékű</w:t>
-      </w:r>
-      <w:r>
-        <w:t xml:space="preserve"> </w:t>
-      </w:r>
-      <w:r>
-        <w:t>attribútumok.</w:t>
-      </w:r>
-    </w:p>
     <w:p/>
     <w:tbl>
       <w:tblPr>
@@ -4164,132 +3934,20 @@
         </w:tc>
       </w:tr>
     </w:tbl>
-    <w:p/>
     <w:p>
       <w:pPr>
-        <w:rPr>
-          <w:lang w:val="hu-HU"/>
-        </w:rPr>
-      </w:pPr>
-    </w:p>
-    <w:p>
-      <w:pPr>
-        <w:rPr>
-          <w:lang w:val="hu-HU"/>
-        </w:rPr>
-      </w:pPr>
-    </w:p>
-    <w:p>
-      <w:pPr>
-        <w:rPr>
-          <w:lang w:val="hu-HU"/>
-        </w:rPr>
-      </w:pPr>
-    </w:p>
-    <w:p>
-      <w:pPr>
-        <w:rPr>
-          <w:lang w:val="hu-HU"/>
-        </w:rPr>
-      </w:pPr>
-    </w:p>
-    <w:p>
-      <w:pPr>
-        <w:rPr>
-          <w:lang w:val="hu-HU"/>
-        </w:rPr>
-      </w:pPr>
-    </w:p>
-    <w:p>
-      <w:pPr>
-        <w:rPr>
-          <w:lang w:val="hu-HU"/>
-        </w:rPr>
-      </w:pPr>
-    </w:p>
-    <w:p>
-      <w:pPr>
-        <w:rPr>
-          <w:lang w:val="hu-HU"/>
-        </w:rPr>
-      </w:pPr>
-    </w:p>
-    <w:p>
-      <w:pPr>
-        <w:rPr>
-          <w:lang w:val="hu-HU"/>
-        </w:rPr>
-      </w:pPr>
-    </w:p>
-    <w:p>
-      <w:pPr>
-        <w:rPr>
-          <w:lang w:val="hu-HU"/>
-        </w:rPr>
-      </w:pPr>
-    </w:p>
-    <w:p>
-      <w:pPr>
-        <w:rPr>
-          <w:lang w:val="hu-HU"/>
-        </w:rPr>
-      </w:pPr>
-    </w:p>
-    <w:p>
-      <w:pPr>
-        <w:rPr>
-          <w:lang w:val="hu-HU"/>
-        </w:rPr>
-      </w:pPr>
-    </w:p>
-    <w:p>
-      <w:pPr>
-        <w:rPr>
-          <w:lang w:val="hu-HU"/>
-        </w:rPr>
-      </w:pPr>
-    </w:p>
-    <w:p>
-      <w:pPr>
-        <w:rPr>
-          <w:lang w:val="hu-HU"/>
-        </w:rPr>
-      </w:pPr>
-    </w:p>
-    <w:p>
-      <w:pPr>
-        <w:rPr>
-          <w:lang w:val="hu-HU"/>
-        </w:rPr>
-      </w:pPr>
-    </w:p>
-    <w:p>
-      <w:pPr>
-        <w:rPr>
-          <w:lang w:val="hu-HU"/>
-        </w:rPr>
-      </w:pPr>
-    </w:p>
-    <w:p>
-      <w:pPr>
-        <w:rPr>
-          <w:lang w:val="hu-HU"/>
-        </w:rPr>
-      </w:pPr>
-    </w:p>
-    <w:p>
-      <w:pPr>
-        <w:rPr>
-          <w:lang w:val="hu-HU"/>
-        </w:rPr>
-      </w:pPr>
-    </w:p>
-    <w:p>
-      <w:pPr>
-        <w:rPr>
-          <w:lang w:val="hu-HU"/>
-        </w:rPr>
-      </w:pPr>
+        <w:spacing w:line="360" w:lineRule="auto"/>
+        <w:jc w:val="center"/>
+        <w:rPr>
+          <w:lang w:val="hu-HU"/>
+        </w:rPr>
+      </w:pPr>
+      <w:r>
+        <w:rPr>
+          <w:lang w:val="hu-HU"/>
+        </w:rPr>
+        <w:br w:type="page"/>
+      </w:r>
     </w:p>
     <w:p>
       <w:pPr>
@@ -10272,7 +9930,7 @@
     </w:p>
     <w:tbl>
       <w:tblPr>
-        <w:tblW w:w="9400" w:type="dxa"/>
+        <w:tblW w:w="10402" w:type="dxa"/>
         <w:jc w:val="center"/>
         <w:tblCellMar>
           <w:left w:w="70" w:type="dxa"/>
@@ -10290,6 +9948,7 @@
         <w:gridCol w:w="960"/>
         <w:gridCol w:w="960"/>
         <w:gridCol w:w="974"/>
+        <w:gridCol w:w="974"/>
       </w:tblGrid>
       <w:tr>
         <w:trPr>
@@ -10349,6 +10008,127 @@
                 <w:lang w:val="hu-HU" w:eastAsia="hu-HU"/>
               </w:rPr>
             </w:pPr>
+          </w:p>
+        </w:tc>
+        <w:tc>
+          <w:tcPr>
+            <w:tcW w:w="974" w:type="dxa"/>
+            <w:vMerge w:val="restart"/>
+            <w:tcBorders>
+              <w:top w:val="single" w:sz="8" w:space="0" w:color="auto"/>
+              <w:left w:val="single" w:sz="4" w:space="0" w:color="auto"/>
+              <w:bottom w:val="single" w:sz="8" w:space="0" w:color="000000"/>
+              <w:right w:val="single" w:sz="4" w:space="0" w:color="auto"/>
+            </w:tcBorders>
+            <w:shd w:val="clear" w:color="auto" w:fill="auto"/>
+            <w:noWrap/>
+            <w:textDirection w:val="btLr"/>
+            <w:vAlign w:val="bottom"/>
+            <w:hideMark/>
+          </w:tcPr>
+          <w:p>
+            <w:pPr>
+              <w:jc w:val="center"/>
+              <w:rPr>
+                <w:rFonts w:ascii="Calibri" w:eastAsia="Times New Roman" w:hAnsi="Calibri" w:cs="Times New Roman"/>
+                <w:b/>
+                <w:color w:val="000000"/>
+                <w:sz w:val="22"/>
+                <w:szCs w:val="22"/>
+                <w:lang w:val="hu-HU" w:eastAsia="hu-HU"/>
+              </w:rPr>
+            </w:pPr>
+            <w:r>
+              <w:rPr>
+                <w:rFonts w:ascii="Calibri" w:eastAsia="Times New Roman" w:hAnsi="Calibri" w:cs="Times New Roman"/>
+                <w:b/>
+                <w:color w:val="000000"/>
+                <w:sz w:val="22"/>
+                <w:szCs w:val="22"/>
+                <w:lang w:val="hu-HU" w:eastAsia="hu-HU"/>
+              </w:rPr>
+              <w:t>Regisztráció</w:t>
+            </w:r>
+          </w:p>
+        </w:tc>
+        <w:tc>
+          <w:tcPr>
+            <w:tcW w:w="960" w:type="dxa"/>
+            <w:vMerge w:val="restart"/>
+            <w:tcBorders>
+              <w:top w:val="single" w:sz="8" w:space="0" w:color="auto"/>
+              <w:left w:val="single" w:sz="4" w:space="0" w:color="auto"/>
+              <w:bottom w:val="single" w:sz="8" w:space="0" w:color="000000"/>
+              <w:right w:val="single" w:sz="4" w:space="0" w:color="auto"/>
+            </w:tcBorders>
+            <w:shd w:val="clear" w:color="auto" w:fill="auto"/>
+            <w:noWrap/>
+            <w:textDirection w:val="btLr"/>
+            <w:vAlign w:val="bottom"/>
+          </w:tcPr>
+          <w:p>
+            <w:pPr>
+              <w:jc w:val="center"/>
+              <w:rPr>
+                <w:rFonts w:ascii="Calibri" w:eastAsia="Times New Roman" w:hAnsi="Calibri" w:cs="Times New Roman"/>
+                <w:b/>
+                <w:color w:val="000000"/>
+                <w:sz w:val="22"/>
+                <w:szCs w:val="22"/>
+                <w:lang w:val="hu-HU" w:eastAsia="hu-HU"/>
+              </w:rPr>
+            </w:pPr>
+            <w:r>
+              <w:rPr>
+                <w:rFonts w:ascii="Calibri" w:eastAsia="Times New Roman" w:hAnsi="Calibri" w:cs="Times New Roman"/>
+                <w:b/>
+                <w:color w:val="000000"/>
+                <w:sz w:val="22"/>
+                <w:szCs w:val="22"/>
+                <w:lang w:val="hu-HU" w:eastAsia="hu-HU"/>
+              </w:rPr>
+              <w:t>Bejelentkezés</w:t>
+            </w:r>
+          </w:p>
+        </w:tc>
+        <w:tc>
+          <w:tcPr>
+            <w:tcW w:w="960" w:type="dxa"/>
+            <w:vMerge w:val="restart"/>
+            <w:tcBorders>
+              <w:top w:val="single" w:sz="8" w:space="0" w:color="auto"/>
+              <w:left w:val="single" w:sz="4" w:space="0" w:color="auto"/>
+              <w:bottom w:val="single" w:sz="8" w:space="0" w:color="000000"/>
+              <w:right w:val="single" w:sz="4" w:space="0" w:color="auto"/>
+            </w:tcBorders>
+            <w:shd w:val="clear" w:color="auto" w:fill="auto"/>
+            <w:noWrap/>
+            <w:textDirection w:val="btLr"/>
+            <w:vAlign w:val="bottom"/>
+          </w:tcPr>
+          <w:p>
+            <w:pPr>
+              <w:jc w:val="center"/>
+              <w:rPr>
+                <w:rFonts w:ascii="Calibri" w:eastAsia="Times New Roman" w:hAnsi="Calibri" w:cs="Times New Roman"/>
+                <w:b/>
+                <w:color w:val="000000"/>
+                <w:sz w:val="22"/>
+                <w:szCs w:val="22"/>
+                <w:lang w:val="hu-HU" w:eastAsia="hu-HU"/>
+              </w:rPr>
+            </w:pPr>
+            <w:r>
+              <w:rPr>
+                <w:rFonts w:ascii="Calibri" w:eastAsia="Times New Roman" w:hAnsi="Calibri" w:cs="Times New Roman"/>
+                <w:b/>
+                <w:color w:val="000000"/>
+                <w:sz w:val="22"/>
+                <w:szCs w:val="22"/>
+                <w:lang w:val="hu-HU" w:eastAsia="hu-HU"/>
+              </w:rPr>
+              <w:t>Böngészés</w:t>
+            </w:r>
           </w:p>
         </w:tc>
         <w:tc>
@@ -10388,7 +10168,7 @@
                 <w:szCs w:val="22"/>
                 <w:lang w:val="hu-HU" w:eastAsia="hu-HU"/>
               </w:rPr>
-              <w:t>Esemény1</w:t>
+              <w:t>Kosárba Helyezés</w:t>
             </w:r>
           </w:p>
         </w:tc>
@@ -10429,7 +10209,7 @@
                 <w:szCs w:val="22"/>
                 <w:lang w:val="hu-HU" w:eastAsia="hu-HU"/>
               </w:rPr>
-              <w:t>...</w:t>
+              <w:t>Rendelés</w:t>
             </w:r>
           </w:p>
         </w:tc>
@@ -10470,7 +10250,7 @@
                 <w:szCs w:val="22"/>
                 <w:lang w:val="hu-HU" w:eastAsia="hu-HU"/>
               </w:rPr>
-              <w:t>...</w:t>
+              <w:t>Kosár Megjelenítése</w:t>
             </w:r>
           </w:p>
         </w:tc>
@@ -10511,136 +10291,13 @@
                 <w:szCs w:val="22"/>
                 <w:lang w:val="hu-HU" w:eastAsia="hu-HU"/>
               </w:rPr>
-              <w:t>...</w:t>
-            </w:r>
-          </w:p>
-        </w:tc>
-        <w:tc>
-          <w:tcPr>
-            <w:tcW w:w="960" w:type="dxa"/>
-            <w:vMerge w:val="restart"/>
-            <w:tcBorders>
-              <w:top w:val="single" w:sz="8" w:space="0" w:color="auto"/>
-              <w:left w:val="single" w:sz="4" w:space="0" w:color="auto"/>
-              <w:bottom w:val="single" w:sz="8" w:space="0" w:color="000000"/>
-              <w:right w:val="single" w:sz="4" w:space="0" w:color="auto"/>
-            </w:tcBorders>
-            <w:shd w:val="clear" w:color="auto" w:fill="auto"/>
-            <w:noWrap/>
-            <w:textDirection w:val="btLr"/>
-            <w:vAlign w:val="bottom"/>
-            <w:hideMark/>
-          </w:tcPr>
-          <w:p>
-            <w:pPr>
-              <w:jc w:val="center"/>
-              <w:rPr>
-                <w:rFonts w:ascii="Calibri" w:eastAsia="Times New Roman" w:hAnsi="Calibri" w:cs="Times New Roman"/>
-                <w:b/>
-                <w:color w:val="000000"/>
-                <w:sz w:val="22"/>
-                <w:szCs w:val="22"/>
-                <w:lang w:val="hu-HU" w:eastAsia="hu-HU"/>
-              </w:rPr>
-            </w:pPr>
-            <w:r>
-              <w:rPr>
-                <w:rFonts w:ascii="Calibri" w:eastAsia="Times New Roman" w:hAnsi="Calibri" w:cs="Times New Roman"/>
-                <w:b/>
-                <w:color w:val="000000"/>
-                <w:sz w:val="22"/>
-                <w:szCs w:val="22"/>
-                <w:lang w:val="hu-HU" w:eastAsia="hu-HU"/>
-              </w:rPr>
-              <w:t>...</w:t>
-            </w:r>
-          </w:p>
-        </w:tc>
-        <w:tc>
-          <w:tcPr>
-            <w:tcW w:w="960" w:type="dxa"/>
-            <w:vMerge w:val="restart"/>
-            <w:tcBorders>
-              <w:top w:val="single" w:sz="8" w:space="0" w:color="auto"/>
-              <w:left w:val="single" w:sz="4" w:space="0" w:color="auto"/>
-              <w:bottom w:val="single" w:sz="8" w:space="0" w:color="000000"/>
-              <w:right w:val="single" w:sz="4" w:space="0" w:color="auto"/>
-            </w:tcBorders>
-            <w:shd w:val="clear" w:color="auto" w:fill="auto"/>
-            <w:noWrap/>
-            <w:textDirection w:val="btLr"/>
-            <w:vAlign w:val="bottom"/>
-            <w:hideMark/>
-          </w:tcPr>
-          <w:p>
-            <w:pPr>
-              <w:jc w:val="center"/>
-              <w:rPr>
-                <w:rFonts w:ascii="Calibri" w:eastAsia="Times New Roman" w:hAnsi="Calibri" w:cs="Times New Roman"/>
-                <w:b/>
-                <w:color w:val="000000"/>
-                <w:sz w:val="22"/>
-                <w:szCs w:val="22"/>
-                <w:lang w:val="hu-HU" w:eastAsia="hu-HU"/>
-              </w:rPr>
-            </w:pPr>
-            <w:r>
-              <w:rPr>
-                <w:rFonts w:ascii="Calibri" w:eastAsia="Times New Roman" w:hAnsi="Calibri" w:cs="Times New Roman"/>
-                <w:b/>
-                <w:color w:val="000000"/>
-                <w:sz w:val="22"/>
-                <w:szCs w:val="22"/>
-                <w:lang w:val="hu-HU" w:eastAsia="hu-HU"/>
-              </w:rPr>
-              <w:t>...</w:t>
-            </w:r>
-          </w:p>
-        </w:tc>
-        <w:tc>
-          <w:tcPr>
-            <w:tcW w:w="960" w:type="dxa"/>
-            <w:vMerge w:val="restart"/>
-            <w:tcBorders>
-              <w:top w:val="single" w:sz="8" w:space="0" w:color="auto"/>
-              <w:left w:val="single" w:sz="4" w:space="0" w:color="auto"/>
-              <w:bottom w:val="single" w:sz="8" w:space="0" w:color="000000"/>
-              <w:right w:val="single" w:sz="4" w:space="0" w:color="auto"/>
-            </w:tcBorders>
-            <w:shd w:val="clear" w:color="auto" w:fill="auto"/>
-            <w:noWrap/>
-            <w:textDirection w:val="btLr"/>
-            <w:vAlign w:val="bottom"/>
-            <w:hideMark/>
-          </w:tcPr>
-          <w:p>
-            <w:pPr>
-              <w:jc w:val="center"/>
-              <w:rPr>
-                <w:rFonts w:ascii="Calibri" w:eastAsia="Times New Roman" w:hAnsi="Calibri" w:cs="Times New Roman"/>
-                <w:b/>
-                <w:color w:val="000000"/>
-                <w:sz w:val="22"/>
-                <w:szCs w:val="22"/>
-                <w:lang w:val="hu-HU" w:eastAsia="hu-HU"/>
-              </w:rPr>
-            </w:pPr>
-            <w:r>
-              <w:rPr>
-                <w:rFonts w:ascii="Calibri" w:eastAsia="Times New Roman" w:hAnsi="Calibri" w:cs="Times New Roman"/>
-                <w:b/>
-                <w:color w:val="000000"/>
-                <w:sz w:val="22"/>
-                <w:szCs w:val="22"/>
-                <w:lang w:val="hu-HU" w:eastAsia="hu-HU"/>
-              </w:rPr>
-              <w:t>...</w:t>
-            </w:r>
-          </w:p>
-        </w:tc>
-        <w:tc>
-          <w:tcPr>
-            <w:tcW w:w="960" w:type="dxa"/>
+              <w:t>Könyv Értékelése</w:t>
+            </w:r>
+          </w:p>
+        </w:tc>
+        <w:tc>
+          <w:tcPr>
+            <w:tcW w:w="974" w:type="dxa"/>
             <w:vMerge w:val="restart"/>
             <w:tcBorders>
               <w:top w:val="single" w:sz="8" w:space="0" w:color="auto"/>
@@ -10675,8 +10332,105 @@
                 <w:szCs w:val="22"/>
                 <w:lang w:val="hu-HU" w:eastAsia="hu-HU"/>
               </w:rPr>
-              <w:t>EseményN</w:t>
-            </w:r>
+              <w:t xml:space="preserve">Könyv </w:t>
+            </w:r>
+            <w:r>
+              <w:rPr>
+                <w:rFonts w:ascii="Calibri" w:eastAsia="Times New Roman" w:hAnsi="Calibri" w:cs="Times New Roman"/>
+                <w:b/>
+                <w:color w:val="000000"/>
+                <w:sz w:val="22"/>
+                <w:szCs w:val="22"/>
+                <w:lang w:val="hu-HU" w:eastAsia="hu-HU"/>
+              </w:rPr>
+              <w:t>Kedvencnek Jelölése</w:t>
+            </w:r>
+          </w:p>
+        </w:tc>
+        <w:tc>
+          <w:tcPr>
+            <w:tcW w:w="974" w:type="dxa"/>
+            <w:vMerge w:val="restart"/>
+            <w:tcBorders>
+              <w:top w:val="single" w:sz="8" w:space="0" w:color="auto"/>
+              <w:left w:val="single" w:sz="4" w:space="0" w:color="auto"/>
+              <w:right w:val="single" w:sz="8" w:space="0" w:color="auto"/>
+            </w:tcBorders>
+            <w:textDirection w:val="btLr"/>
+          </w:tcPr>
+          <w:p>
+            <w:pPr>
+              <w:jc w:val="center"/>
+              <w:rPr>
+                <w:rFonts w:ascii="Calibri" w:eastAsia="Times New Roman" w:hAnsi="Calibri" w:cs="Times New Roman"/>
+                <w:b/>
+                <w:color w:val="000000"/>
+                <w:sz w:val="22"/>
+                <w:szCs w:val="22"/>
+                <w:lang w:val="hu-HU" w:eastAsia="hu-HU"/>
+              </w:rPr>
+            </w:pPr>
+          </w:p>
+          <w:p>
+            <w:pPr>
+              <w:jc w:val="center"/>
+              <w:rPr>
+                <w:rFonts w:ascii="Calibri" w:eastAsia="Times New Roman" w:hAnsi="Calibri" w:cs="Times New Roman"/>
+                <w:b/>
+                <w:color w:val="000000"/>
+                <w:sz w:val="22"/>
+                <w:szCs w:val="22"/>
+                <w:lang w:val="hu-HU" w:eastAsia="hu-HU"/>
+              </w:rPr>
+            </w:pPr>
+            <w:r>
+              <w:rPr>
+                <w:rFonts w:ascii="Calibri" w:eastAsia="Times New Roman" w:hAnsi="Calibri" w:cs="Times New Roman"/>
+                <w:b/>
+                <w:color w:val="000000"/>
+                <w:sz w:val="22"/>
+                <w:szCs w:val="22"/>
+                <w:lang w:val="hu-HU" w:eastAsia="hu-HU"/>
+              </w:rPr>
+              <w:t>Adatok kezelése</w:t>
+            </w:r>
+          </w:p>
+          <w:p>
+            <w:pPr>
+              <w:jc w:val="center"/>
+              <w:rPr>
+                <w:rFonts w:ascii="Calibri" w:eastAsia="Times New Roman" w:hAnsi="Calibri" w:cs="Times New Roman"/>
+                <w:b/>
+                <w:color w:val="000000"/>
+                <w:sz w:val="22"/>
+                <w:szCs w:val="22"/>
+                <w:lang w:val="hu-HU" w:eastAsia="hu-HU"/>
+              </w:rPr>
+            </w:pPr>
+            <w:r>
+              <w:rPr>
+                <w:rFonts w:ascii="Calibri" w:eastAsia="Times New Roman" w:hAnsi="Calibri" w:cs="Times New Roman"/>
+                <w:b/>
+                <w:color w:val="000000"/>
+                <w:sz w:val="22"/>
+                <w:szCs w:val="22"/>
+                <w:lang w:val="hu-HU" w:eastAsia="hu-HU"/>
+              </w:rPr>
+              <w:t>(Adminisztrátor)</w:t>
+            </w:r>
+          </w:p>
+          <w:p>
+            <w:pPr>
+              <w:jc w:val="center"/>
+              <w:rPr>
+                <w:rFonts w:ascii="Calibri" w:eastAsia="Times New Roman" w:hAnsi="Calibri" w:cs="Times New Roman"/>
+                <w:b/>
+                <w:color w:val="000000"/>
+                <w:sz w:val="22"/>
+                <w:szCs w:val="22"/>
+                <w:lang w:val="hu-HU" w:eastAsia="hu-HU"/>
+              </w:rPr>
+            </w:pPr>
           </w:p>
         </w:tc>
       </w:tr>
@@ -10725,7 +10479,7 @@
         </w:tc>
         <w:tc>
           <w:tcPr>
-            <w:tcW w:w="960" w:type="dxa"/>
+            <w:tcW w:w="974" w:type="dxa"/>
             <w:vMerge/>
             <w:tcBorders>
               <w:top w:val="single" w:sz="8" w:space="0" w:color="auto"/>
@@ -10759,7 +10513,6 @@
               <w:right w:val="single" w:sz="4" w:space="0" w:color="auto"/>
             </w:tcBorders>
             <w:vAlign w:val="center"/>
-            <w:hideMark/>
           </w:tcPr>
           <w:p>
             <w:pPr>
@@ -10784,7 +10537,6 @@
               <w:right w:val="single" w:sz="4" w:space="0" w:color="auto"/>
             </w:tcBorders>
             <w:vAlign w:val="center"/>
-            <w:hideMark/>
           </w:tcPr>
           <w:p>
             <w:pPr>
@@ -10900,7 +10652,7 @@
         </w:tc>
         <w:tc>
           <w:tcPr>
-            <w:tcW w:w="960" w:type="dxa"/>
+            <w:tcW w:w="974" w:type="dxa"/>
             <w:vMerge/>
             <w:tcBorders>
               <w:top w:val="single" w:sz="8" w:space="0" w:color="auto"/>
@@ -10910,6 +10662,28 @@
             </w:tcBorders>
             <w:vAlign w:val="center"/>
             <w:hideMark/>
+          </w:tcPr>
+          <w:p>
+            <w:pPr>
+              <w:rPr>
+                <w:rFonts w:ascii="Calibri" w:eastAsia="Times New Roman" w:hAnsi="Calibri" w:cs="Times New Roman"/>
+                <w:color w:val="000000"/>
+                <w:sz w:val="22"/>
+                <w:szCs w:val="22"/>
+                <w:lang w:val="hu-HU" w:eastAsia="hu-HU"/>
+              </w:rPr>
+            </w:pPr>
+          </w:p>
+        </w:tc>
+        <w:tc>
+          <w:tcPr>
+            <w:tcW w:w="974" w:type="dxa"/>
+            <w:vMerge/>
+            <w:tcBorders>
+              <w:left w:val="single" w:sz="4" w:space="0" w:color="auto"/>
+              <w:bottom w:val="single" w:sz="8" w:space="0" w:color="000000"/>
+              <w:right w:val="single" w:sz="8" w:space="0" w:color="auto"/>
+            </w:tcBorders>
           </w:tcPr>
           <w:p>
             <w:pPr>
@@ -10940,30 +10714,49 @@
             </w:tcBorders>
             <w:shd w:val="clear" w:color="auto" w:fill="auto"/>
             <w:noWrap/>
+            <w:hideMark/>
+          </w:tcPr>
+          <w:p>
+            <w:pPr>
+              <w:rPr>
+                <w:rFonts w:ascii="Calibri" w:eastAsia="Times New Roman" w:hAnsi="Calibri" w:cs="Times New Roman"/>
+                <w:color w:val="000000"/>
+                <w:sz w:val="22"/>
+                <w:szCs w:val="22"/>
+                <w:lang w:val="hu-HU" w:eastAsia="hu-HU"/>
+              </w:rPr>
+            </w:pPr>
+            <w:r>
+              <w:t xml:space="preserve">Üzlet </w:t>
+            </w:r>
+          </w:p>
+        </w:tc>
+        <w:tc>
+          <w:tcPr>
+            <w:tcW w:w="974" w:type="dxa"/>
+            <w:tcBorders>
+              <w:top w:val="nil"/>
+              <w:left w:val="nil"/>
+              <w:bottom w:val="single" w:sz="4" w:space="0" w:color="auto"/>
+              <w:right w:val="single" w:sz="4" w:space="0" w:color="auto"/>
+            </w:tcBorders>
+            <w:shd w:val="clear" w:color="auto" w:fill="auto"/>
+            <w:noWrap/>
             <w:vAlign w:val="bottom"/>
-            <w:hideMark/>
-          </w:tcPr>
-          <w:p>
-            <w:pPr>
-              <w:rPr>
-                <w:rFonts w:ascii="Calibri" w:eastAsia="Times New Roman" w:hAnsi="Calibri" w:cs="Times New Roman"/>
-                <w:color w:val="000000"/>
-                <w:sz w:val="22"/>
-                <w:szCs w:val="22"/>
-                <w:lang w:val="hu-HU" w:eastAsia="hu-HU"/>
-              </w:rPr>
-            </w:pPr>
-            <w:r>
-              <w:rPr>
-                <w:rFonts w:ascii="Calibri" w:eastAsia="Times New Roman" w:hAnsi="Calibri" w:cs="Times New Roman"/>
-                <w:b/>
-                <w:color w:val="000000"/>
-                <w:sz w:val="22"/>
-                <w:szCs w:val="22"/>
-                <w:lang w:val="hu-HU" w:eastAsia="hu-HU"/>
-              </w:rPr>
-              <w:t>Egyed1</w:t>
-            </w:r>
+          </w:tcPr>
+          <w:p>
+            <w:pPr>
+              <w:jc w:val="center"/>
+              <w:rPr>
+                <w:rFonts w:ascii="Times New Roman" w:eastAsia="Times New Roman" w:hAnsi="Times New Roman" w:cs="Times New Roman"/>
+                <w:b/>
+                <w:bCs/>
+                <w:color w:val="000000"/>
+                <w:sz w:val="22"/>
+                <w:szCs w:val="22"/>
+                <w:lang w:val="hu-HU" w:eastAsia="hu-HU"/>
+              </w:rPr>
+            </w:pPr>
           </w:p>
         </w:tc>
         <w:tc>
@@ -10978,28 +10771,20 @@
             <w:shd w:val="clear" w:color="auto" w:fill="auto"/>
             <w:noWrap/>
             <w:vAlign w:val="bottom"/>
-            <w:hideMark/>
-          </w:tcPr>
-          <w:p>
-            <w:pPr>
-              <w:rPr>
-                <w:rFonts w:ascii="Calibri" w:eastAsia="Times New Roman" w:hAnsi="Calibri" w:cs="Times New Roman"/>
-                <w:color w:val="000000"/>
-                <w:sz w:val="22"/>
-                <w:szCs w:val="22"/>
-                <w:lang w:val="hu-HU" w:eastAsia="hu-HU"/>
-              </w:rPr>
-            </w:pPr>
-            <w:r>
-              <w:rPr>
-                <w:rFonts w:ascii="Calibri" w:eastAsia="Times New Roman" w:hAnsi="Calibri" w:cs="Times New Roman"/>
-                <w:color w:val="000000"/>
-                <w:sz w:val="22"/>
-                <w:szCs w:val="22"/>
-                <w:lang w:val="hu-HU" w:eastAsia="hu-HU"/>
-              </w:rPr>
-              <w:t>[L,M,O,T]</w:t>
-            </w:r>
+          </w:tcPr>
+          <w:p>
+            <w:pPr>
+              <w:jc w:val="center"/>
+              <w:rPr>
+                <w:rFonts w:ascii="Times New Roman" w:eastAsia="Times New Roman" w:hAnsi="Times New Roman" w:cs="Times New Roman"/>
+                <w:b/>
+                <w:bCs/>
+                <w:color w:val="000000"/>
+                <w:sz w:val="22"/>
+                <w:szCs w:val="22"/>
+                <w:lang w:val="hu-HU" w:eastAsia="hu-HU"/>
+              </w:rPr>
+            </w:pPr>
           </w:p>
         </w:tc>
         <w:tc>
@@ -11014,28 +10799,20 @@
             <w:shd w:val="clear" w:color="auto" w:fill="auto"/>
             <w:noWrap/>
             <w:vAlign w:val="bottom"/>
-            <w:hideMark/>
-          </w:tcPr>
-          <w:p>
-            <w:pPr>
-              <w:rPr>
-                <w:rFonts w:ascii="Calibri" w:eastAsia="Times New Roman" w:hAnsi="Calibri" w:cs="Times New Roman"/>
-                <w:color w:val="000000"/>
-                <w:sz w:val="22"/>
-                <w:szCs w:val="22"/>
-                <w:lang w:val="hu-HU" w:eastAsia="hu-HU"/>
-              </w:rPr>
-            </w:pPr>
-            <w:r>
-              <w:rPr>
-                <w:rFonts w:ascii="Calibri" w:eastAsia="Times New Roman" w:hAnsi="Calibri" w:cs="Times New Roman"/>
-                <w:color w:val="000000"/>
-                <w:sz w:val="22"/>
-                <w:szCs w:val="22"/>
-                <w:lang w:val="hu-HU" w:eastAsia="hu-HU"/>
-              </w:rPr>
-              <w:t>...</w:t>
-            </w:r>
+          </w:tcPr>
+          <w:p>
+            <w:pPr>
+              <w:jc w:val="center"/>
+              <w:rPr>
+                <w:rFonts w:ascii="Times New Roman" w:eastAsia="Times New Roman" w:hAnsi="Times New Roman" w:cs="Times New Roman"/>
+                <w:b/>
+                <w:bCs/>
+                <w:color w:val="000000"/>
+                <w:sz w:val="22"/>
+                <w:szCs w:val="22"/>
+                <w:lang w:val="hu-HU" w:eastAsia="hu-HU"/>
+              </w:rPr>
+            </w:pPr>
           </w:p>
         </w:tc>
         <w:tc>
@@ -11050,12 +10827,14 @@
             <w:shd w:val="clear" w:color="auto" w:fill="auto"/>
             <w:noWrap/>
             <w:vAlign w:val="bottom"/>
-            <w:hideMark/>
-          </w:tcPr>
-          <w:p>
-            <w:pPr>
-              <w:rPr>
-                <w:rFonts w:ascii="Calibri" w:eastAsia="Times New Roman" w:hAnsi="Calibri" w:cs="Times New Roman"/>
+          </w:tcPr>
+          <w:p>
+            <w:pPr>
+              <w:jc w:val="center"/>
+              <w:rPr>
+                <w:rFonts w:ascii="Times New Roman" w:eastAsia="Times New Roman" w:hAnsi="Times New Roman" w:cs="Times New Roman"/>
+                <w:b/>
+                <w:bCs/>
                 <w:color w:val="000000"/>
                 <w:sz w:val="22"/>
                 <w:szCs w:val="22"/>
@@ -11076,27 +10855,31 @@
             <w:shd w:val="clear" w:color="auto" w:fill="auto"/>
             <w:noWrap/>
             <w:vAlign w:val="bottom"/>
-            <w:hideMark/>
-          </w:tcPr>
-          <w:p>
-            <w:pPr>
-              <w:rPr>
-                <w:rFonts w:ascii="Calibri" w:eastAsia="Times New Roman" w:hAnsi="Calibri" w:cs="Times New Roman"/>
-                <w:color w:val="000000"/>
-                <w:sz w:val="22"/>
-                <w:szCs w:val="22"/>
-                <w:lang w:val="hu-HU" w:eastAsia="hu-HU"/>
-              </w:rPr>
-            </w:pPr>
-            <w:r>
-              <w:rPr>
-                <w:rFonts w:ascii="Calibri" w:eastAsia="Times New Roman" w:hAnsi="Calibri" w:cs="Times New Roman"/>
-                <w:color w:val="000000"/>
-                <w:sz w:val="22"/>
-                <w:szCs w:val="22"/>
-                <w:lang w:val="hu-HU" w:eastAsia="hu-HU"/>
-              </w:rPr>
-              <w:t> </w:t>
+          </w:tcPr>
+          <w:p>
+            <w:pPr>
+              <w:jc w:val="center"/>
+              <w:rPr>
+                <w:rFonts w:ascii="Times New Roman" w:eastAsia="Times New Roman" w:hAnsi="Times New Roman" w:cs="Times New Roman"/>
+                <w:b/>
+                <w:bCs/>
+                <w:color w:val="000000"/>
+                <w:sz w:val="22"/>
+                <w:szCs w:val="22"/>
+                <w:lang w:val="hu-HU" w:eastAsia="hu-HU"/>
+              </w:rPr>
+            </w:pPr>
+            <w:r>
+              <w:rPr>
+                <w:rFonts w:ascii="Times New Roman" w:eastAsia="Times New Roman" w:hAnsi="Times New Roman" w:cs="Times New Roman"/>
+                <w:b/>
+                <w:bCs/>
+                <w:color w:val="000000"/>
+                <w:sz w:val="22"/>
+                <w:szCs w:val="22"/>
+                <w:lang w:val="hu-HU" w:eastAsia="hu-HU"/>
+              </w:rPr>
+              <w:t>O</w:t>
             </w:r>
           </w:p>
         </w:tc>
@@ -11112,28 +10895,20 @@
             <w:shd w:val="clear" w:color="auto" w:fill="auto"/>
             <w:noWrap/>
             <w:vAlign w:val="bottom"/>
-            <w:hideMark/>
-          </w:tcPr>
-          <w:p>
-            <w:pPr>
-              <w:rPr>
-                <w:rFonts w:ascii="Calibri" w:eastAsia="Times New Roman" w:hAnsi="Calibri" w:cs="Times New Roman"/>
-                <w:color w:val="000000"/>
-                <w:sz w:val="22"/>
-                <w:szCs w:val="22"/>
-                <w:lang w:val="hu-HU" w:eastAsia="hu-HU"/>
-              </w:rPr>
-            </w:pPr>
-            <w:r>
-              <w:rPr>
-                <w:rFonts w:ascii="Calibri" w:eastAsia="Times New Roman" w:hAnsi="Calibri" w:cs="Times New Roman"/>
-                <w:color w:val="000000"/>
-                <w:sz w:val="22"/>
-                <w:szCs w:val="22"/>
-                <w:lang w:val="hu-HU" w:eastAsia="hu-HU"/>
-              </w:rPr>
-              <w:t> </w:t>
-            </w:r>
+          </w:tcPr>
+          <w:p>
+            <w:pPr>
+              <w:jc w:val="center"/>
+              <w:rPr>
+                <w:rFonts w:ascii="Times New Roman" w:eastAsia="Times New Roman" w:hAnsi="Times New Roman" w:cs="Times New Roman"/>
+                <w:b/>
+                <w:bCs/>
+                <w:color w:val="000000"/>
+                <w:sz w:val="22"/>
+                <w:szCs w:val="22"/>
+                <w:lang w:val="hu-HU" w:eastAsia="hu-HU"/>
+              </w:rPr>
+            </w:pPr>
           </w:p>
         </w:tc>
         <w:tc>
@@ -11148,6 +10923,104 @@
             <w:shd w:val="clear" w:color="auto" w:fill="auto"/>
             <w:noWrap/>
             <w:vAlign w:val="bottom"/>
+          </w:tcPr>
+          <w:p>
+            <w:pPr>
+              <w:jc w:val="center"/>
+              <w:rPr>
+                <w:rFonts w:ascii="Times New Roman" w:eastAsia="Times New Roman" w:hAnsi="Times New Roman" w:cs="Times New Roman"/>
+                <w:b/>
+                <w:bCs/>
+                <w:color w:val="000000"/>
+                <w:sz w:val="22"/>
+                <w:szCs w:val="22"/>
+                <w:lang w:val="hu-HU" w:eastAsia="hu-HU"/>
+              </w:rPr>
+            </w:pPr>
+          </w:p>
+        </w:tc>
+        <w:tc>
+          <w:tcPr>
+            <w:tcW w:w="974" w:type="dxa"/>
+            <w:tcBorders>
+              <w:top w:val="nil"/>
+              <w:left w:val="nil"/>
+              <w:bottom w:val="single" w:sz="4" w:space="0" w:color="auto"/>
+              <w:right w:val="single" w:sz="8" w:space="0" w:color="auto"/>
+            </w:tcBorders>
+            <w:shd w:val="clear" w:color="auto" w:fill="auto"/>
+            <w:noWrap/>
+            <w:vAlign w:val="bottom"/>
+          </w:tcPr>
+          <w:p>
+            <w:pPr>
+              <w:jc w:val="center"/>
+              <w:rPr>
+                <w:rFonts w:ascii="Times New Roman" w:eastAsia="Times New Roman" w:hAnsi="Times New Roman" w:cs="Times New Roman"/>
+                <w:b/>
+                <w:bCs/>
+                <w:color w:val="000000"/>
+                <w:sz w:val="22"/>
+                <w:szCs w:val="22"/>
+                <w:lang w:val="hu-HU" w:eastAsia="hu-HU"/>
+              </w:rPr>
+            </w:pPr>
+          </w:p>
+        </w:tc>
+        <w:tc>
+          <w:tcPr>
+            <w:tcW w:w="974" w:type="dxa"/>
+            <w:tcBorders>
+              <w:top w:val="nil"/>
+              <w:left w:val="nil"/>
+              <w:bottom w:val="single" w:sz="4" w:space="0" w:color="auto"/>
+              <w:right w:val="single" w:sz="8" w:space="0" w:color="auto"/>
+            </w:tcBorders>
+          </w:tcPr>
+          <w:p>
+            <w:pPr>
+              <w:jc w:val="center"/>
+              <w:rPr>
+                <w:rFonts w:ascii="Times New Roman" w:eastAsia="Times New Roman" w:hAnsi="Times New Roman" w:cs="Times New Roman"/>
+                <w:b/>
+                <w:bCs/>
+                <w:color w:val="000000"/>
+                <w:sz w:val="22"/>
+                <w:szCs w:val="22"/>
+                <w:lang w:val="hu-HU" w:eastAsia="hu-HU"/>
+              </w:rPr>
+            </w:pPr>
+            <w:r>
+              <w:rPr>
+                <w:rFonts w:ascii="Times New Roman" w:eastAsia="Times New Roman" w:hAnsi="Times New Roman" w:cs="Times New Roman"/>
+                <w:b/>
+                <w:bCs/>
+                <w:color w:val="000000"/>
+                <w:sz w:val="22"/>
+                <w:szCs w:val="22"/>
+                <w:lang w:val="hu-HU" w:eastAsia="hu-HU"/>
+              </w:rPr>
+              <w:t>LMOT</w:t>
+            </w:r>
+          </w:p>
+        </w:tc>
+      </w:tr>
+      <w:tr>
+        <w:trPr>
+          <w:trHeight w:val="300"/>
+          <w:jc w:val="center"/>
+        </w:trPr>
+        <w:tc>
+          <w:tcPr>
+            <w:tcW w:w="1720" w:type="dxa"/>
+            <w:tcBorders>
+              <w:top w:val="nil"/>
+              <w:left w:val="single" w:sz="8" w:space="0" w:color="auto"/>
+              <w:bottom w:val="single" w:sz="4" w:space="0" w:color="auto"/>
+              <w:right w:val="single" w:sz="8" w:space="0" w:color="auto"/>
+            </w:tcBorders>
+            <w:shd w:val="clear" w:color="auto" w:fill="auto"/>
+            <w:noWrap/>
             <w:hideMark/>
           </w:tcPr>
           <w:p>
@@ -11161,15 +11034,36 @@
               </w:rPr>
             </w:pPr>
             <w:r>
-              <w:rPr>
-                <w:rFonts w:ascii="Calibri" w:eastAsia="Times New Roman" w:hAnsi="Calibri" w:cs="Times New Roman"/>
-                <w:color w:val="000000"/>
-                <w:sz w:val="22"/>
-                <w:szCs w:val="22"/>
-                <w:lang w:val="hu-HU" w:eastAsia="hu-HU"/>
-              </w:rPr>
-              <w:t> </w:t>
-            </w:r>
+              <w:t xml:space="preserve">Könyv </w:t>
+            </w:r>
+          </w:p>
+        </w:tc>
+        <w:tc>
+          <w:tcPr>
+            <w:tcW w:w="974" w:type="dxa"/>
+            <w:tcBorders>
+              <w:top w:val="nil"/>
+              <w:left w:val="nil"/>
+              <w:bottom w:val="single" w:sz="4" w:space="0" w:color="auto"/>
+              <w:right w:val="single" w:sz="4" w:space="0" w:color="auto"/>
+            </w:tcBorders>
+            <w:shd w:val="clear" w:color="auto" w:fill="auto"/>
+            <w:noWrap/>
+            <w:vAlign w:val="bottom"/>
+          </w:tcPr>
+          <w:p>
+            <w:pPr>
+              <w:jc w:val="center"/>
+              <w:rPr>
+                <w:rFonts w:ascii="Times New Roman" w:eastAsia="Times New Roman" w:hAnsi="Times New Roman" w:cs="Times New Roman"/>
+                <w:b/>
+                <w:bCs/>
+                <w:color w:val="000000"/>
+                <w:sz w:val="22"/>
+                <w:szCs w:val="22"/>
+                <w:lang w:val="hu-HU" w:eastAsia="hu-HU"/>
+              </w:rPr>
+            </w:pPr>
           </w:p>
         </w:tc>
         <w:tc>
@@ -11184,86 +11078,20 @@
             <w:shd w:val="clear" w:color="auto" w:fill="auto"/>
             <w:noWrap/>
             <w:vAlign w:val="bottom"/>
-            <w:hideMark/>
-          </w:tcPr>
-          <w:p>
-            <w:pPr>
-              <w:rPr>
-                <w:rFonts w:ascii="Calibri" w:eastAsia="Times New Roman" w:hAnsi="Calibri" w:cs="Times New Roman"/>
-                <w:color w:val="000000"/>
-                <w:sz w:val="22"/>
-                <w:szCs w:val="22"/>
-                <w:lang w:val="hu-HU" w:eastAsia="hu-HU"/>
-              </w:rPr>
-            </w:pPr>
-          </w:p>
-        </w:tc>
-        <w:tc>
-          <w:tcPr>
-            <w:tcW w:w="960" w:type="dxa"/>
-            <w:tcBorders>
-              <w:top w:val="nil"/>
-              <w:left w:val="nil"/>
-              <w:bottom w:val="single" w:sz="4" w:space="0" w:color="auto"/>
-              <w:right w:val="single" w:sz="8" w:space="0" w:color="auto"/>
-            </w:tcBorders>
-            <w:shd w:val="clear" w:color="auto" w:fill="auto"/>
-            <w:noWrap/>
-            <w:vAlign w:val="bottom"/>
-            <w:hideMark/>
-          </w:tcPr>
-          <w:p>
-            <w:pPr>
-              <w:rPr>
-                <w:rFonts w:ascii="Calibri" w:eastAsia="Times New Roman" w:hAnsi="Calibri" w:cs="Times New Roman"/>
-                <w:color w:val="000000"/>
-                <w:sz w:val="22"/>
-                <w:szCs w:val="22"/>
-                <w:lang w:val="hu-HU" w:eastAsia="hu-HU"/>
-              </w:rPr>
-            </w:pPr>
-          </w:p>
-        </w:tc>
-      </w:tr>
-      <w:tr>
-        <w:trPr>
-          <w:trHeight w:val="300"/>
-          <w:jc w:val="center"/>
-        </w:trPr>
-        <w:tc>
-          <w:tcPr>
-            <w:tcW w:w="1720" w:type="dxa"/>
-            <w:tcBorders>
-              <w:top w:val="nil"/>
-              <w:left w:val="single" w:sz="8" w:space="0" w:color="auto"/>
-              <w:bottom w:val="single" w:sz="4" w:space="0" w:color="auto"/>
-              <w:right w:val="single" w:sz="8" w:space="0" w:color="auto"/>
-            </w:tcBorders>
-            <w:shd w:val="clear" w:color="auto" w:fill="auto"/>
-            <w:noWrap/>
-            <w:vAlign w:val="bottom"/>
-            <w:hideMark/>
-          </w:tcPr>
-          <w:p>
-            <w:pPr>
-              <w:rPr>
-                <w:rFonts w:ascii="Calibri" w:eastAsia="Times New Roman" w:hAnsi="Calibri" w:cs="Times New Roman"/>
-                <w:color w:val="000000"/>
-                <w:sz w:val="22"/>
-                <w:szCs w:val="22"/>
-                <w:lang w:val="hu-HU" w:eastAsia="hu-HU"/>
-              </w:rPr>
-            </w:pPr>
-            <w:r>
-              <w:rPr>
-                <w:rFonts w:ascii="Calibri" w:eastAsia="Times New Roman" w:hAnsi="Calibri" w:cs="Times New Roman"/>
-                <w:color w:val="000000"/>
-                <w:sz w:val="22"/>
-                <w:szCs w:val="22"/>
-                <w:lang w:val="hu-HU" w:eastAsia="hu-HU"/>
-              </w:rPr>
-              <w:t>...</w:t>
-            </w:r>
+          </w:tcPr>
+          <w:p>
+            <w:pPr>
+              <w:jc w:val="center"/>
+              <w:rPr>
+                <w:rFonts w:ascii="Times New Roman" w:eastAsia="Times New Roman" w:hAnsi="Times New Roman" w:cs="Times New Roman"/>
+                <w:b/>
+                <w:bCs/>
+                <w:color w:val="000000"/>
+                <w:sz w:val="22"/>
+                <w:szCs w:val="22"/>
+                <w:lang w:val="hu-HU" w:eastAsia="hu-HU"/>
+              </w:rPr>
+            </w:pPr>
           </w:p>
         </w:tc>
         <w:tc>
@@ -11278,27 +11106,31 @@
             <w:shd w:val="clear" w:color="auto" w:fill="auto"/>
             <w:noWrap/>
             <w:vAlign w:val="bottom"/>
-            <w:hideMark/>
-          </w:tcPr>
-          <w:p>
-            <w:pPr>
-              <w:rPr>
-                <w:rFonts w:ascii="Calibri" w:eastAsia="Times New Roman" w:hAnsi="Calibri" w:cs="Times New Roman"/>
-                <w:color w:val="000000"/>
-                <w:sz w:val="22"/>
-                <w:szCs w:val="22"/>
-                <w:lang w:val="hu-HU" w:eastAsia="hu-HU"/>
-              </w:rPr>
-            </w:pPr>
-            <w:r>
-              <w:rPr>
-                <w:rFonts w:ascii="Calibri" w:eastAsia="Times New Roman" w:hAnsi="Calibri" w:cs="Times New Roman"/>
-                <w:color w:val="000000"/>
-                <w:sz w:val="22"/>
-                <w:szCs w:val="22"/>
-                <w:lang w:val="hu-HU" w:eastAsia="hu-HU"/>
-              </w:rPr>
-              <w:t>...</w:t>
+          </w:tcPr>
+          <w:p>
+            <w:pPr>
+              <w:jc w:val="center"/>
+              <w:rPr>
+                <w:rFonts w:ascii="Times New Roman" w:eastAsia="Times New Roman" w:hAnsi="Times New Roman" w:cs="Times New Roman"/>
+                <w:b/>
+                <w:bCs/>
+                <w:color w:val="000000"/>
+                <w:sz w:val="22"/>
+                <w:szCs w:val="22"/>
+                <w:lang w:val="hu-HU" w:eastAsia="hu-HU"/>
+              </w:rPr>
+            </w:pPr>
+            <w:r>
+              <w:rPr>
+                <w:rFonts w:ascii="Times New Roman" w:eastAsia="Times New Roman" w:hAnsi="Times New Roman" w:cs="Times New Roman"/>
+                <w:b/>
+                <w:bCs/>
+                <w:color w:val="000000"/>
+                <w:sz w:val="22"/>
+                <w:szCs w:val="22"/>
+                <w:lang w:val="hu-HU" w:eastAsia="hu-HU"/>
+              </w:rPr>
+              <w:t>O</w:t>
             </w:r>
           </w:p>
         </w:tc>
@@ -11314,27 +11146,31 @@
             <w:shd w:val="clear" w:color="auto" w:fill="auto"/>
             <w:noWrap/>
             <w:vAlign w:val="bottom"/>
-            <w:hideMark/>
-          </w:tcPr>
-          <w:p>
-            <w:pPr>
-              <w:rPr>
-                <w:rFonts w:ascii="Calibri" w:eastAsia="Times New Roman" w:hAnsi="Calibri" w:cs="Times New Roman"/>
-                <w:color w:val="000000"/>
-                <w:sz w:val="22"/>
-                <w:szCs w:val="22"/>
-                <w:lang w:val="hu-HU" w:eastAsia="hu-HU"/>
-              </w:rPr>
-            </w:pPr>
-            <w:r>
-              <w:rPr>
-                <w:rFonts w:ascii="Calibri" w:eastAsia="Times New Roman" w:hAnsi="Calibri" w:cs="Times New Roman"/>
-                <w:color w:val="000000"/>
-                <w:sz w:val="22"/>
-                <w:szCs w:val="22"/>
-                <w:lang w:val="hu-HU" w:eastAsia="hu-HU"/>
-              </w:rPr>
-              <w:t>...</w:t>
+          </w:tcPr>
+          <w:p>
+            <w:pPr>
+              <w:jc w:val="center"/>
+              <w:rPr>
+                <w:rFonts w:ascii="Times New Roman" w:eastAsia="Times New Roman" w:hAnsi="Times New Roman" w:cs="Times New Roman"/>
+                <w:b/>
+                <w:bCs/>
+                <w:color w:val="000000"/>
+                <w:sz w:val="22"/>
+                <w:szCs w:val="22"/>
+                <w:lang w:val="hu-HU" w:eastAsia="hu-HU"/>
+              </w:rPr>
+            </w:pPr>
+            <w:r>
+              <w:rPr>
+                <w:rFonts w:ascii="Times New Roman" w:eastAsia="Times New Roman" w:hAnsi="Times New Roman" w:cs="Times New Roman"/>
+                <w:b/>
+                <w:bCs/>
+                <w:color w:val="000000"/>
+                <w:sz w:val="22"/>
+                <w:szCs w:val="22"/>
+                <w:lang w:val="hu-HU" w:eastAsia="hu-HU"/>
+              </w:rPr>
+              <w:t>O</w:t>
             </w:r>
           </w:p>
         </w:tc>
@@ -11350,28 +11186,20 @@
             <w:shd w:val="clear" w:color="auto" w:fill="auto"/>
             <w:noWrap/>
             <w:vAlign w:val="bottom"/>
-            <w:hideMark/>
-          </w:tcPr>
-          <w:p>
-            <w:pPr>
-              <w:rPr>
-                <w:rFonts w:ascii="Calibri" w:eastAsia="Times New Roman" w:hAnsi="Calibri" w:cs="Times New Roman"/>
-                <w:color w:val="000000"/>
-                <w:sz w:val="22"/>
-                <w:szCs w:val="22"/>
-                <w:lang w:val="hu-HU" w:eastAsia="hu-HU"/>
-              </w:rPr>
-            </w:pPr>
-            <w:r>
-              <w:rPr>
-                <w:rFonts w:ascii="Calibri" w:eastAsia="Times New Roman" w:hAnsi="Calibri" w:cs="Times New Roman"/>
-                <w:color w:val="000000"/>
-                <w:sz w:val="22"/>
-                <w:szCs w:val="22"/>
-                <w:lang w:val="hu-HU" w:eastAsia="hu-HU"/>
-              </w:rPr>
-              <w:t> </w:t>
-            </w:r>
+          </w:tcPr>
+          <w:p>
+            <w:pPr>
+              <w:jc w:val="center"/>
+              <w:rPr>
+                <w:rFonts w:ascii="Times New Roman" w:eastAsia="Times New Roman" w:hAnsi="Times New Roman" w:cs="Times New Roman"/>
+                <w:b/>
+                <w:bCs/>
+                <w:color w:val="000000"/>
+                <w:sz w:val="22"/>
+                <w:szCs w:val="22"/>
+                <w:lang w:val="hu-HU" w:eastAsia="hu-HU"/>
+              </w:rPr>
+            </w:pPr>
           </w:p>
         </w:tc>
         <w:tc>
@@ -11386,12 +11214,14 @@
             <w:shd w:val="clear" w:color="auto" w:fill="auto"/>
             <w:noWrap/>
             <w:vAlign w:val="bottom"/>
-            <w:hideMark/>
-          </w:tcPr>
-          <w:p>
-            <w:pPr>
-              <w:rPr>
-                <w:rFonts w:ascii="Calibri" w:eastAsia="Times New Roman" w:hAnsi="Calibri" w:cs="Times New Roman"/>
+          </w:tcPr>
+          <w:p>
+            <w:pPr>
+              <w:jc w:val="center"/>
+              <w:rPr>
+                <w:rFonts w:ascii="Times New Roman" w:eastAsia="Times New Roman" w:hAnsi="Times New Roman" w:cs="Times New Roman"/>
+                <w:b/>
+                <w:bCs/>
                 <w:color w:val="000000"/>
                 <w:sz w:val="22"/>
                 <w:szCs w:val="22"/>
@@ -11412,7 +11242,128 @@
             <w:shd w:val="clear" w:color="auto" w:fill="auto"/>
             <w:noWrap/>
             <w:vAlign w:val="bottom"/>
-            <w:hideMark/>
+          </w:tcPr>
+          <w:p>
+            <w:pPr>
+              <w:jc w:val="center"/>
+              <w:rPr>
+                <w:rFonts w:ascii="Times New Roman" w:eastAsia="Times New Roman" w:hAnsi="Times New Roman" w:cs="Times New Roman"/>
+                <w:b/>
+                <w:bCs/>
+                <w:color w:val="000000"/>
+                <w:sz w:val="22"/>
+                <w:szCs w:val="22"/>
+                <w:lang w:val="hu-HU" w:eastAsia="hu-HU"/>
+              </w:rPr>
+            </w:pPr>
+            <w:r>
+              <w:rPr>
+                <w:rFonts w:ascii="Times New Roman" w:eastAsia="Times New Roman" w:hAnsi="Times New Roman" w:cs="Times New Roman"/>
+                <w:b/>
+                <w:bCs/>
+                <w:color w:val="000000"/>
+                <w:sz w:val="22"/>
+                <w:szCs w:val="22"/>
+                <w:lang w:val="hu-HU" w:eastAsia="hu-HU"/>
+              </w:rPr>
+              <w:t>O</w:t>
+            </w:r>
+          </w:p>
+        </w:tc>
+        <w:tc>
+          <w:tcPr>
+            <w:tcW w:w="974" w:type="dxa"/>
+            <w:tcBorders>
+              <w:top w:val="nil"/>
+              <w:left w:val="nil"/>
+              <w:bottom w:val="single" w:sz="4" w:space="0" w:color="auto"/>
+              <w:right w:val="single" w:sz="8" w:space="0" w:color="auto"/>
+            </w:tcBorders>
+            <w:shd w:val="clear" w:color="auto" w:fill="auto"/>
+            <w:noWrap/>
+            <w:vAlign w:val="bottom"/>
+          </w:tcPr>
+          <w:p>
+            <w:pPr>
+              <w:jc w:val="center"/>
+              <w:rPr>
+                <w:rFonts w:ascii="Times New Roman" w:eastAsia="Times New Roman" w:hAnsi="Times New Roman" w:cs="Times New Roman"/>
+                <w:b/>
+                <w:bCs/>
+                <w:color w:val="000000"/>
+                <w:sz w:val="22"/>
+                <w:szCs w:val="22"/>
+                <w:lang w:val="hu-HU" w:eastAsia="hu-HU"/>
+              </w:rPr>
+            </w:pPr>
+            <w:r>
+              <w:rPr>
+                <w:rFonts w:ascii="Times New Roman" w:eastAsia="Times New Roman" w:hAnsi="Times New Roman" w:cs="Times New Roman"/>
+                <w:b/>
+                <w:bCs/>
+                <w:color w:val="000000"/>
+                <w:sz w:val="22"/>
+                <w:szCs w:val="22"/>
+                <w:lang w:val="hu-HU" w:eastAsia="hu-HU"/>
+              </w:rPr>
+              <w:t>O</w:t>
+            </w:r>
+          </w:p>
+        </w:tc>
+        <w:tc>
+          <w:tcPr>
+            <w:tcW w:w="974" w:type="dxa"/>
+            <w:tcBorders>
+              <w:top w:val="nil"/>
+              <w:left w:val="nil"/>
+              <w:bottom w:val="single" w:sz="4" w:space="0" w:color="auto"/>
+              <w:right w:val="single" w:sz="8" w:space="0" w:color="auto"/>
+            </w:tcBorders>
+          </w:tcPr>
+          <w:p>
+            <w:pPr>
+              <w:jc w:val="center"/>
+              <w:rPr>
+                <w:rFonts w:ascii="Times New Roman" w:eastAsia="Times New Roman" w:hAnsi="Times New Roman" w:cs="Times New Roman"/>
+                <w:b/>
+                <w:bCs/>
+                <w:color w:val="000000"/>
+                <w:sz w:val="22"/>
+                <w:szCs w:val="22"/>
+                <w:lang w:val="hu-HU" w:eastAsia="hu-HU"/>
+              </w:rPr>
+            </w:pPr>
+            <w:r>
+              <w:rPr>
+                <w:rFonts w:ascii="Times New Roman" w:eastAsia="Times New Roman" w:hAnsi="Times New Roman" w:cs="Times New Roman"/>
+                <w:b/>
+                <w:bCs/>
+                <w:color w:val="000000"/>
+                <w:sz w:val="22"/>
+                <w:szCs w:val="22"/>
+                <w:lang w:val="hu-HU" w:eastAsia="hu-HU"/>
+              </w:rPr>
+              <w:t>LMOT</w:t>
+            </w:r>
+          </w:p>
+        </w:tc>
+      </w:tr>
+      <w:tr>
+        <w:trPr>
+          <w:trHeight w:val="300"/>
+          <w:jc w:val="center"/>
+        </w:trPr>
+        <w:tc>
+          <w:tcPr>
+            <w:tcW w:w="1720" w:type="dxa"/>
+            <w:tcBorders>
+              <w:top w:val="nil"/>
+              <w:left w:val="single" w:sz="8" w:space="0" w:color="auto"/>
+              <w:bottom w:val="single" w:sz="4" w:space="0" w:color="auto"/>
+              <w:right w:val="single" w:sz="8" w:space="0" w:color="auto"/>
+            </w:tcBorders>
+            <w:shd w:val="clear" w:color="auto" w:fill="auto"/>
+            <w:noWrap/>
           </w:tcPr>
           <w:p>
             <w:pPr>
@@ -11425,15 +11376,36 @@
               </w:rPr>
             </w:pPr>
             <w:r>
-              <w:rPr>
-                <w:rFonts w:ascii="Calibri" w:eastAsia="Times New Roman" w:hAnsi="Calibri" w:cs="Times New Roman"/>
-                <w:color w:val="000000"/>
-                <w:sz w:val="22"/>
-                <w:szCs w:val="22"/>
-                <w:lang w:val="hu-HU" w:eastAsia="hu-HU"/>
-              </w:rPr>
-              <w:t> </w:t>
-            </w:r>
+              <w:t xml:space="preserve">Kiadó </w:t>
+            </w:r>
+          </w:p>
+        </w:tc>
+        <w:tc>
+          <w:tcPr>
+            <w:tcW w:w="974" w:type="dxa"/>
+            <w:tcBorders>
+              <w:top w:val="nil"/>
+              <w:left w:val="nil"/>
+              <w:bottom w:val="single" w:sz="4" w:space="0" w:color="auto"/>
+              <w:right w:val="single" w:sz="4" w:space="0" w:color="auto"/>
+            </w:tcBorders>
+            <w:shd w:val="clear" w:color="auto" w:fill="auto"/>
+            <w:noWrap/>
+            <w:vAlign w:val="bottom"/>
+          </w:tcPr>
+          <w:p>
+            <w:pPr>
+              <w:jc w:val="center"/>
+              <w:rPr>
+                <w:rFonts w:ascii="Times New Roman" w:eastAsia="Times New Roman" w:hAnsi="Times New Roman" w:cs="Times New Roman"/>
+                <w:b/>
+                <w:bCs/>
+                <w:color w:val="000000"/>
+                <w:sz w:val="22"/>
+                <w:szCs w:val="22"/>
+                <w:lang w:val="hu-HU" w:eastAsia="hu-HU"/>
+              </w:rPr>
+            </w:pPr>
           </w:p>
         </w:tc>
         <w:tc>
@@ -11448,28 +11420,20 @@
             <w:shd w:val="clear" w:color="auto" w:fill="auto"/>
             <w:noWrap/>
             <w:vAlign w:val="bottom"/>
-            <w:hideMark/>
-          </w:tcPr>
-          <w:p>
-            <w:pPr>
-              <w:rPr>
-                <w:rFonts w:ascii="Calibri" w:eastAsia="Times New Roman" w:hAnsi="Calibri" w:cs="Times New Roman"/>
-                <w:color w:val="000000"/>
-                <w:sz w:val="22"/>
-                <w:szCs w:val="22"/>
-                <w:lang w:val="hu-HU" w:eastAsia="hu-HU"/>
-              </w:rPr>
-            </w:pPr>
-            <w:r>
-              <w:rPr>
-                <w:rFonts w:ascii="Calibri" w:eastAsia="Times New Roman" w:hAnsi="Calibri" w:cs="Times New Roman"/>
-                <w:color w:val="000000"/>
-                <w:sz w:val="22"/>
-                <w:szCs w:val="22"/>
-                <w:lang w:val="hu-HU" w:eastAsia="hu-HU"/>
-              </w:rPr>
-              <w:t> </w:t>
-            </w:r>
+          </w:tcPr>
+          <w:p>
+            <w:pPr>
+              <w:jc w:val="center"/>
+              <w:rPr>
+                <w:rFonts w:ascii="Times New Roman" w:eastAsia="Times New Roman" w:hAnsi="Times New Roman" w:cs="Times New Roman"/>
+                <w:b/>
+                <w:bCs/>
+                <w:color w:val="000000"/>
+                <w:sz w:val="22"/>
+                <w:szCs w:val="22"/>
+                <w:lang w:val="hu-HU" w:eastAsia="hu-HU"/>
+              </w:rPr>
+            </w:pPr>
           </w:p>
         </w:tc>
         <w:tc>
@@ -11484,105 +11448,31 @@
             <w:shd w:val="clear" w:color="auto" w:fill="auto"/>
             <w:noWrap/>
             <w:vAlign w:val="bottom"/>
-            <w:hideMark/>
-          </w:tcPr>
-          <w:p>
-            <w:pPr>
-              <w:rPr>
-                <w:rFonts w:ascii="Calibri" w:eastAsia="Times New Roman" w:hAnsi="Calibri" w:cs="Times New Roman"/>
-                <w:color w:val="000000"/>
-                <w:sz w:val="22"/>
-                <w:szCs w:val="22"/>
-                <w:lang w:val="hu-HU" w:eastAsia="hu-HU"/>
-              </w:rPr>
-            </w:pPr>
-            <w:r>
-              <w:rPr>
-                <w:rFonts w:ascii="Calibri" w:eastAsia="Times New Roman" w:hAnsi="Calibri" w:cs="Times New Roman"/>
-                <w:color w:val="000000"/>
-                <w:sz w:val="22"/>
-                <w:szCs w:val="22"/>
-                <w:lang w:val="hu-HU" w:eastAsia="hu-HU"/>
-              </w:rPr>
-              <w:t> </w:t>
-            </w:r>
-          </w:p>
-        </w:tc>
-        <w:tc>
-          <w:tcPr>
-            <w:tcW w:w="960" w:type="dxa"/>
-            <w:tcBorders>
-              <w:top w:val="nil"/>
-              <w:left w:val="nil"/>
-              <w:bottom w:val="single" w:sz="4" w:space="0" w:color="auto"/>
-              <w:right w:val="single" w:sz="8" w:space="0" w:color="auto"/>
-            </w:tcBorders>
-            <w:shd w:val="clear" w:color="auto" w:fill="auto"/>
-            <w:noWrap/>
-            <w:vAlign w:val="bottom"/>
-            <w:hideMark/>
-          </w:tcPr>
-          <w:p>
-            <w:pPr>
-              <w:rPr>
-                <w:rFonts w:ascii="Calibri" w:eastAsia="Times New Roman" w:hAnsi="Calibri" w:cs="Times New Roman"/>
-                <w:color w:val="000000"/>
-                <w:sz w:val="22"/>
-                <w:szCs w:val="22"/>
-                <w:lang w:val="hu-HU" w:eastAsia="hu-HU"/>
-              </w:rPr>
-            </w:pPr>
-            <w:r>
-              <w:rPr>
-                <w:rFonts w:ascii="Calibri" w:eastAsia="Times New Roman" w:hAnsi="Calibri" w:cs="Times New Roman"/>
-                <w:color w:val="000000"/>
-                <w:sz w:val="22"/>
-                <w:szCs w:val="22"/>
-                <w:lang w:val="hu-HU" w:eastAsia="hu-HU"/>
-              </w:rPr>
-              <w:t> </w:t>
-            </w:r>
-          </w:p>
-        </w:tc>
-      </w:tr>
-      <w:tr>
-        <w:trPr>
-          <w:trHeight w:val="300"/>
-          <w:jc w:val="center"/>
-        </w:trPr>
-        <w:tc>
-          <w:tcPr>
-            <w:tcW w:w="1720" w:type="dxa"/>
-            <w:tcBorders>
-              <w:top w:val="nil"/>
-              <w:left w:val="single" w:sz="8" w:space="0" w:color="auto"/>
-              <w:bottom w:val="single" w:sz="4" w:space="0" w:color="auto"/>
-              <w:right w:val="single" w:sz="8" w:space="0" w:color="auto"/>
-            </w:tcBorders>
-            <w:shd w:val="clear" w:color="auto" w:fill="auto"/>
-            <w:noWrap/>
-            <w:vAlign w:val="bottom"/>
-            <w:hideMark/>
-          </w:tcPr>
-          <w:p>
-            <w:pPr>
-              <w:rPr>
-                <w:rFonts w:ascii="Calibri" w:eastAsia="Times New Roman" w:hAnsi="Calibri" w:cs="Times New Roman"/>
-                <w:color w:val="000000"/>
-                <w:sz w:val="22"/>
-                <w:szCs w:val="22"/>
-                <w:lang w:val="hu-HU" w:eastAsia="hu-HU"/>
-              </w:rPr>
-            </w:pPr>
-            <w:r>
-              <w:rPr>
-                <w:rFonts w:ascii="Calibri" w:eastAsia="Times New Roman" w:hAnsi="Calibri" w:cs="Times New Roman"/>
-                <w:color w:val="000000"/>
-                <w:sz w:val="22"/>
-                <w:szCs w:val="22"/>
-                <w:lang w:val="hu-HU" w:eastAsia="hu-HU"/>
-              </w:rPr>
-              <w:t>...</w:t>
+          </w:tcPr>
+          <w:p>
+            <w:pPr>
+              <w:jc w:val="center"/>
+              <w:rPr>
+                <w:rFonts w:ascii="Times New Roman" w:eastAsia="Times New Roman" w:hAnsi="Times New Roman" w:cs="Times New Roman"/>
+                <w:b/>
+                <w:bCs/>
+                <w:color w:val="000000"/>
+                <w:sz w:val="22"/>
+                <w:szCs w:val="22"/>
+                <w:lang w:val="hu-HU" w:eastAsia="hu-HU"/>
+              </w:rPr>
+            </w:pPr>
+            <w:r>
+              <w:rPr>
+                <w:rFonts w:ascii="Times New Roman" w:eastAsia="Times New Roman" w:hAnsi="Times New Roman" w:cs="Times New Roman"/>
+                <w:b/>
+                <w:bCs/>
+                <w:color w:val="000000"/>
+                <w:sz w:val="22"/>
+                <w:szCs w:val="22"/>
+                <w:lang w:val="hu-HU" w:eastAsia="hu-HU"/>
+              </w:rPr>
+              <w:t>O</w:t>
             </w:r>
           </w:p>
         </w:tc>
@@ -11598,12 +11488,14 @@
             <w:shd w:val="clear" w:color="auto" w:fill="auto"/>
             <w:noWrap/>
             <w:vAlign w:val="bottom"/>
-            <w:hideMark/>
-          </w:tcPr>
-          <w:p>
-            <w:pPr>
-              <w:rPr>
-                <w:rFonts w:ascii="Calibri" w:eastAsia="Times New Roman" w:hAnsi="Calibri" w:cs="Times New Roman"/>
+          </w:tcPr>
+          <w:p>
+            <w:pPr>
+              <w:jc w:val="center"/>
+              <w:rPr>
+                <w:rFonts w:ascii="Times New Roman" w:eastAsia="Times New Roman" w:hAnsi="Times New Roman" w:cs="Times New Roman"/>
+                <w:b/>
+                <w:bCs/>
                 <w:color w:val="000000"/>
                 <w:sz w:val="22"/>
                 <w:szCs w:val="22"/>
@@ -11624,28 +11516,20 @@
             <w:shd w:val="clear" w:color="auto" w:fill="auto"/>
             <w:noWrap/>
             <w:vAlign w:val="bottom"/>
-            <w:hideMark/>
-          </w:tcPr>
-          <w:p>
-            <w:pPr>
-              <w:rPr>
-                <w:rFonts w:ascii="Calibri" w:eastAsia="Times New Roman" w:hAnsi="Calibri" w:cs="Times New Roman"/>
-                <w:color w:val="000000"/>
-                <w:sz w:val="22"/>
-                <w:szCs w:val="22"/>
-                <w:lang w:val="hu-HU" w:eastAsia="hu-HU"/>
-              </w:rPr>
-            </w:pPr>
-            <w:r>
-              <w:rPr>
-                <w:rFonts w:ascii="Calibri" w:eastAsia="Times New Roman" w:hAnsi="Calibri" w:cs="Times New Roman"/>
-                <w:color w:val="000000"/>
-                <w:sz w:val="22"/>
-                <w:szCs w:val="22"/>
-                <w:lang w:val="hu-HU" w:eastAsia="hu-HU"/>
-              </w:rPr>
-              <w:t> </w:t>
-            </w:r>
+          </w:tcPr>
+          <w:p>
+            <w:pPr>
+              <w:jc w:val="center"/>
+              <w:rPr>
+                <w:rFonts w:ascii="Times New Roman" w:eastAsia="Times New Roman" w:hAnsi="Times New Roman" w:cs="Times New Roman"/>
+                <w:b/>
+                <w:bCs/>
+                <w:color w:val="000000"/>
+                <w:sz w:val="22"/>
+                <w:szCs w:val="22"/>
+                <w:lang w:val="hu-HU" w:eastAsia="hu-HU"/>
+              </w:rPr>
+            </w:pPr>
           </w:p>
         </w:tc>
         <w:tc>
@@ -11660,12 +11544,14 @@
             <w:shd w:val="clear" w:color="auto" w:fill="auto"/>
             <w:noWrap/>
             <w:vAlign w:val="bottom"/>
-            <w:hideMark/>
-          </w:tcPr>
-          <w:p>
-            <w:pPr>
-              <w:rPr>
-                <w:rFonts w:ascii="Calibri" w:eastAsia="Times New Roman" w:hAnsi="Calibri" w:cs="Times New Roman"/>
+          </w:tcPr>
+          <w:p>
+            <w:pPr>
+              <w:jc w:val="center"/>
+              <w:rPr>
+                <w:rFonts w:ascii="Times New Roman" w:eastAsia="Times New Roman" w:hAnsi="Times New Roman" w:cs="Times New Roman"/>
+                <w:b/>
+                <w:bCs/>
                 <w:color w:val="000000"/>
                 <w:sz w:val="22"/>
                 <w:szCs w:val="22"/>
@@ -11686,7 +11572,104 @@
             <w:shd w:val="clear" w:color="auto" w:fill="auto"/>
             <w:noWrap/>
             <w:vAlign w:val="bottom"/>
-            <w:hideMark/>
+          </w:tcPr>
+          <w:p>
+            <w:pPr>
+              <w:jc w:val="center"/>
+              <w:rPr>
+                <w:rFonts w:ascii="Times New Roman" w:eastAsia="Times New Roman" w:hAnsi="Times New Roman" w:cs="Times New Roman"/>
+                <w:b/>
+                <w:bCs/>
+                <w:color w:val="000000"/>
+                <w:sz w:val="22"/>
+                <w:szCs w:val="22"/>
+                <w:lang w:val="hu-HU" w:eastAsia="hu-HU"/>
+              </w:rPr>
+            </w:pPr>
+          </w:p>
+        </w:tc>
+        <w:tc>
+          <w:tcPr>
+            <w:tcW w:w="974" w:type="dxa"/>
+            <w:tcBorders>
+              <w:top w:val="nil"/>
+              <w:left w:val="nil"/>
+              <w:bottom w:val="single" w:sz="4" w:space="0" w:color="auto"/>
+              <w:right w:val="single" w:sz="8" w:space="0" w:color="auto"/>
+            </w:tcBorders>
+            <w:shd w:val="clear" w:color="auto" w:fill="auto"/>
+            <w:noWrap/>
+            <w:vAlign w:val="bottom"/>
+          </w:tcPr>
+          <w:p>
+            <w:pPr>
+              <w:jc w:val="center"/>
+              <w:rPr>
+                <w:rFonts w:ascii="Times New Roman" w:eastAsia="Times New Roman" w:hAnsi="Times New Roman" w:cs="Times New Roman"/>
+                <w:b/>
+                <w:bCs/>
+                <w:color w:val="000000"/>
+                <w:sz w:val="22"/>
+                <w:szCs w:val="22"/>
+                <w:lang w:val="hu-HU" w:eastAsia="hu-HU"/>
+              </w:rPr>
+            </w:pPr>
+          </w:p>
+        </w:tc>
+        <w:tc>
+          <w:tcPr>
+            <w:tcW w:w="974" w:type="dxa"/>
+            <w:tcBorders>
+              <w:top w:val="nil"/>
+              <w:left w:val="nil"/>
+              <w:bottom w:val="single" w:sz="4" w:space="0" w:color="auto"/>
+              <w:right w:val="single" w:sz="8" w:space="0" w:color="auto"/>
+            </w:tcBorders>
+          </w:tcPr>
+          <w:p>
+            <w:pPr>
+              <w:jc w:val="center"/>
+              <w:rPr>
+                <w:rFonts w:ascii="Times New Roman" w:eastAsia="Times New Roman" w:hAnsi="Times New Roman" w:cs="Times New Roman"/>
+                <w:b/>
+                <w:bCs/>
+                <w:color w:val="000000"/>
+                <w:sz w:val="22"/>
+                <w:szCs w:val="22"/>
+                <w:lang w:val="hu-HU" w:eastAsia="hu-HU"/>
+              </w:rPr>
+            </w:pPr>
+            <w:r>
+              <w:rPr>
+                <w:rFonts w:ascii="Times New Roman" w:eastAsia="Times New Roman" w:hAnsi="Times New Roman" w:cs="Times New Roman"/>
+                <w:b/>
+                <w:bCs/>
+                <w:color w:val="000000"/>
+                <w:sz w:val="22"/>
+                <w:szCs w:val="22"/>
+                <w:lang w:val="hu-HU" w:eastAsia="hu-HU"/>
+              </w:rPr>
+              <w:t>LMOT</w:t>
+            </w:r>
+          </w:p>
+        </w:tc>
+      </w:tr>
+      <w:tr>
+        <w:trPr>
+          <w:trHeight w:val="300"/>
+          <w:jc w:val="center"/>
+        </w:trPr>
+        <w:tc>
+          <w:tcPr>
+            <w:tcW w:w="1720" w:type="dxa"/>
+            <w:tcBorders>
+              <w:top w:val="nil"/>
+              <w:left w:val="single" w:sz="8" w:space="0" w:color="auto"/>
+              <w:bottom w:val="single" w:sz="4" w:space="0" w:color="auto"/>
+              <w:right w:val="single" w:sz="8" w:space="0" w:color="auto"/>
+            </w:tcBorders>
+            <w:shd w:val="clear" w:color="auto" w:fill="auto"/>
+            <w:noWrap/>
           </w:tcPr>
           <w:p>
             <w:pPr>
@@ -11699,15 +11682,36 @@
               </w:rPr>
             </w:pPr>
             <w:r>
-              <w:rPr>
-                <w:rFonts w:ascii="Calibri" w:eastAsia="Times New Roman" w:hAnsi="Calibri" w:cs="Times New Roman"/>
-                <w:color w:val="000000"/>
-                <w:sz w:val="22"/>
-                <w:szCs w:val="22"/>
-                <w:lang w:val="hu-HU" w:eastAsia="hu-HU"/>
-              </w:rPr>
-              <w:t> </w:t>
-            </w:r>
+              <w:t xml:space="preserve">Kiadta </w:t>
+            </w:r>
+          </w:p>
+        </w:tc>
+        <w:tc>
+          <w:tcPr>
+            <w:tcW w:w="974" w:type="dxa"/>
+            <w:tcBorders>
+              <w:top w:val="nil"/>
+              <w:left w:val="nil"/>
+              <w:bottom w:val="single" w:sz="4" w:space="0" w:color="auto"/>
+              <w:right w:val="single" w:sz="4" w:space="0" w:color="auto"/>
+            </w:tcBorders>
+            <w:shd w:val="clear" w:color="auto" w:fill="auto"/>
+            <w:noWrap/>
+            <w:vAlign w:val="bottom"/>
+          </w:tcPr>
+          <w:p>
+            <w:pPr>
+              <w:jc w:val="center"/>
+              <w:rPr>
+                <w:rFonts w:ascii="Times New Roman" w:eastAsia="Times New Roman" w:hAnsi="Times New Roman" w:cs="Times New Roman"/>
+                <w:b/>
+                <w:bCs/>
+                <w:color w:val="000000"/>
+                <w:sz w:val="22"/>
+                <w:szCs w:val="22"/>
+                <w:lang w:val="hu-HU" w:eastAsia="hu-HU"/>
+              </w:rPr>
+            </w:pPr>
           </w:p>
         </w:tc>
         <w:tc>
@@ -11722,12 +11726,14 @@
             <w:shd w:val="clear" w:color="auto" w:fill="auto"/>
             <w:noWrap/>
             <w:vAlign w:val="bottom"/>
-            <w:hideMark/>
-          </w:tcPr>
-          <w:p>
-            <w:pPr>
-              <w:rPr>
-                <w:rFonts w:ascii="Calibri" w:eastAsia="Times New Roman" w:hAnsi="Calibri" w:cs="Times New Roman"/>
+          </w:tcPr>
+          <w:p>
+            <w:pPr>
+              <w:jc w:val="center"/>
+              <w:rPr>
+                <w:rFonts w:ascii="Times New Roman" w:eastAsia="Times New Roman" w:hAnsi="Times New Roman" w:cs="Times New Roman"/>
+                <w:b/>
+                <w:bCs/>
                 <w:color w:val="000000"/>
                 <w:sz w:val="22"/>
                 <w:szCs w:val="22"/>
@@ -11748,18 +11754,32 @@
             <w:shd w:val="clear" w:color="auto" w:fill="auto"/>
             <w:noWrap/>
             <w:vAlign w:val="bottom"/>
-            <w:hideMark/>
-          </w:tcPr>
-          <w:p>
-            <w:pPr>
-              <w:rPr>
-                <w:rFonts w:ascii="Calibri" w:eastAsia="Times New Roman" w:hAnsi="Calibri" w:cs="Times New Roman"/>
-                <w:color w:val="000000"/>
-                <w:sz w:val="22"/>
-                <w:szCs w:val="22"/>
-                <w:lang w:val="hu-HU" w:eastAsia="hu-HU"/>
-              </w:rPr>
-            </w:pPr>
+          </w:tcPr>
+          <w:p>
+            <w:pPr>
+              <w:jc w:val="center"/>
+              <w:rPr>
+                <w:rFonts w:ascii="Times New Roman" w:eastAsia="Times New Roman" w:hAnsi="Times New Roman" w:cs="Times New Roman"/>
+                <w:b/>
+                <w:bCs/>
+                <w:color w:val="000000"/>
+                <w:sz w:val="22"/>
+                <w:szCs w:val="22"/>
+                <w:lang w:val="hu-HU" w:eastAsia="hu-HU"/>
+              </w:rPr>
+            </w:pPr>
+            <w:r>
+              <w:rPr>
+                <w:rFonts w:ascii="Times New Roman" w:eastAsia="Times New Roman" w:hAnsi="Times New Roman" w:cs="Times New Roman"/>
+                <w:b/>
+                <w:bCs/>
+                <w:color w:val="000000"/>
+                <w:sz w:val="22"/>
+                <w:szCs w:val="22"/>
+                <w:lang w:val="hu-HU" w:eastAsia="hu-HU"/>
+              </w:rPr>
+              <w:t>O</w:t>
+            </w:r>
           </w:p>
         </w:tc>
         <w:tc>
@@ -11774,43 +11794,109 @@
             <w:shd w:val="clear" w:color="auto" w:fill="auto"/>
             <w:noWrap/>
             <w:vAlign w:val="bottom"/>
-            <w:hideMark/>
-          </w:tcPr>
-          <w:p>
-            <w:pPr>
-              <w:rPr>
-                <w:rFonts w:ascii="Calibri" w:eastAsia="Times New Roman" w:hAnsi="Calibri" w:cs="Times New Roman"/>
-                <w:color w:val="000000"/>
-                <w:sz w:val="22"/>
-                <w:szCs w:val="22"/>
-                <w:lang w:val="hu-HU" w:eastAsia="hu-HU"/>
-              </w:rPr>
-            </w:pPr>
-            <w:r>
-              <w:rPr>
-                <w:rFonts w:ascii="Calibri" w:eastAsia="Times New Roman" w:hAnsi="Calibri" w:cs="Times New Roman"/>
-                <w:color w:val="000000"/>
-                <w:sz w:val="22"/>
-                <w:szCs w:val="22"/>
-                <w:lang w:val="hu-HU" w:eastAsia="hu-HU"/>
-              </w:rPr>
-              <w:t> </w:t>
-            </w:r>
-            <w:r>
-              <w:rPr>
-                <w:rFonts w:ascii="Calibri" w:eastAsia="Times New Roman" w:hAnsi="Calibri" w:cs="Times New Roman"/>
-                <w:color w:val="000000"/>
-                <w:sz w:val="22"/>
-                <w:szCs w:val="22"/>
-                <w:lang w:val="hu-HU" w:eastAsia="hu-HU"/>
-              </w:rPr>
-              <w:t>...</w:t>
-            </w:r>
+          </w:tcPr>
+          <w:p>
+            <w:pPr>
+              <w:jc w:val="center"/>
+              <w:rPr>
+                <w:rFonts w:ascii="Times New Roman" w:eastAsia="Times New Roman" w:hAnsi="Times New Roman" w:cs="Times New Roman"/>
+                <w:b/>
+                <w:bCs/>
+                <w:color w:val="000000"/>
+                <w:sz w:val="22"/>
+                <w:szCs w:val="22"/>
+                <w:lang w:val="hu-HU" w:eastAsia="hu-HU"/>
+              </w:rPr>
+            </w:pPr>
           </w:p>
         </w:tc>
         <w:tc>
           <w:tcPr>
             <w:tcW w:w="960" w:type="dxa"/>
+            <w:tcBorders>
+              <w:top w:val="nil"/>
+              <w:left w:val="nil"/>
+              <w:bottom w:val="single" w:sz="4" w:space="0" w:color="auto"/>
+              <w:right w:val="single" w:sz="4" w:space="0" w:color="auto"/>
+            </w:tcBorders>
+            <w:shd w:val="clear" w:color="auto" w:fill="auto"/>
+            <w:noWrap/>
+            <w:vAlign w:val="bottom"/>
+          </w:tcPr>
+          <w:p>
+            <w:pPr>
+              <w:jc w:val="center"/>
+              <w:rPr>
+                <w:rFonts w:ascii="Times New Roman" w:eastAsia="Times New Roman" w:hAnsi="Times New Roman" w:cs="Times New Roman"/>
+                <w:b/>
+                <w:bCs/>
+                <w:color w:val="000000"/>
+                <w:sz w:val="22"/>
+                <w:szCs w:val="22"/>
+                <w:lang w:val="hu-HU" w:eastAsia="hu-HU"/>
+              </w:rPr>
+            </w:pPr>
+          </w:p>
+        </w:tc>
+        <w:tc>
+          <w:tcPr>
+            <w:tcW w:w="960" w:type="dxa"/>
+            <w:tcBorders>
+              <w:top w:val="nil"/>
+              <w:left w:val="nil"/>
+              <w:bottom w:val="single" w:sz="4" w:space="0" w:color="auto"/>
+              <w:right w:val="single" w:sz="4" w:space="0" w:color="auto"/>
+            </w:tcBorders>
+            <w:shd w:val="clear" w:color="auto" w:fill="auto"/>
+            <w:noWrap/>
+            <w:vAlign w:val="bottom"/>
+          </w:tcPr>
+          <w:p>
+            <w:pPr>
+              <w:jc w:val="center"/>
+              <w:rPr>
+                <w:rFonts w:ascii="Times New Roman" w:eastAsia="Times New Roman" w:hAnsi="Times New Roman" w:cs="Times New Roman"/>
+                <w:b/>
+                <w:bCs/>
+                <w:color w:val="000000"/>
+                <w:sz w:val="22"/>
+                <w:szCs w:val="22"/>
+                <w:lang w:val="hu-HU" w:eastAsia="hu-HU"/>
+              </w:rPr>
+            </w:pPr>
+          </w:p>
+        </w:tc>
+        <w:tc>
+          <w:tcPr>
+            <w:tcW w:w="960" w:type="dxa"/>
+            <w:tcBorders>
+              <w:top w:val="nil"/>
+              <w:left w:val="nil"/>
+              <w:bottom w:val="single" w:sz="4" w:space="0" w:color="auto"/>
+              <w:right w:val="single" w:sz="4" w:space="0" w:color="auto"/>
+            </w:tcBorders>
+            <w:shd w:val="clear" w:color="auto" w:fill="auto"/>
+            <w:noWrap/>
+            <w:vAlign w:val="bottom"/>
+          </w:tcPr>
+          <w:p>
+            <w:pPr>
+              <w:jc w:val="center"/>
+              <w:rPr>
+                <w:rFonts w:ascii="Times New Roman" w:eastAsia="Times New Roman" w:hAnsi="Times New Roman" w:cs="Times New Roman"/>
+                <w:b/>
+                <w:bCs/>
+                <w:color w:val="000000"/>
+                <w:sz w:val="22"/>
+                <w:szCs w:val="22"/>
+                <w:lang w:val="hu-HU" w:eastAsia="hu-HU"/>
+              </w:rPr>
+            </w:pPr>
+          </w:p>
+        </w:tc>
+        <w:tc>
+          <w:tcPr>
+            <w:tcW w:w="974" w:type="dxa"/>
             <w:tcBorders>
               <w:top w:val="nil"/>
               <w:left w:val="nil"/>
@@ -11820,6 +11906,1420 @@
             <w:shd w:val="clear" w:color="auto" w:fill="auto"/>
             <w:noWrap/>
             <w:vAlign w:val="bottom"/>
+          </w:tcPr>
+          <w:p>
+            <w:pPr>
+              <w:jc w:val="center"/>
+              <w:rPr>
+                <w:rFonts w:ascii="Times New Roman" w:eastAsia="Times New Roman" w:hAnsi="Times New Roman" w:cs="Times New Roman"/>
+                <w:b/>
+                <w:bCs/>
+                <w:color w:val="000000"/>
+                <w:sz w:val="22"/>
+                <w:szCs w:val="22"/>
+                <w:lang w:val="hu-HU" w:eastAsia="hu-HU"/>
+              </w:rPr>
+            </w:pPr>
+          </w:p>
+        </w:tc>
+        <w:tc>
+          <w:tcPr>
+            <w:tcW w:w="974" w:type="dxa"/>
+            <w:tcBorders>
+              <w:top w:val="nil"/>
+              <w:left w:val="nil"/>
+              <w:bottom w:val="single" w:sz="4" w:space="0" w:color="auto"/>
+              <w:right w:val="single" w:sz="8" w:space="0" w:color="auto"/>
+            </w:tcBorders>
+          </w:tcPr>
+          <w:p>
+            <w:pPr>
+              <w:jc w:val="center"/>
+              <w:rPr>
+                <w:rFonts w:ascii="Times New Roman" w:eastAsia="Times New Roman" w:hAnsi="Times New Roman" w:cs="Times New Roman"/>
+                <w:b/>
+                <w:bCs/>
+                <w:color w:val="000000"/>
+                <w:sz w:val="22"/>
+                <w:szCs w:val="22"/>
+                <w:lang w:val="hu-HU" w:eastAsia="hu-HU"/>
+              </w:rPr>
+            </w:pPr>
+            <w:r>
+              <w:rPr>
+                <w:rFonts w:ascii="Times New Roman" w:eastAsia="Times New Roman" w:hAnsi="Times New Roman" w:cs="Times New Roman"/>
+                <w:b/>
+                <w:bCs/>
+                <w:color w:val="000000"/>
+                <w:sz w:val="22"/>
+                <w:szCs w:val="22"/>
+                <w:lang w:val="hu-HU" w:eastAsia="hu-HU"/>
+              </w:rPr>
+              <w:t>LMOT</w:t>
+            </w:r>
+          </w:p>
+        </w:tc>
+      </w:tr>
+      <w:tr>
+        <w:trPr>
+          <w:trHeight w:val="300"/>
+          <w:jc w:val="center"/>
+        </w:trPr>
+        <w:tc>
+          <w:tcPr>
+            <w:tcW w:w="1720" w:type="dxa"/>
+            <w:tcBorders>
+              <w:top w:val="nil"/>
+              <w:left w:val="single" w:sz="8" w:space="0" w:color="auto"/>
+              <w:bottom w:val="single" w:sz="4" w:space="0" w:color="auto"/>
+              <w:right w:val="single" w:sz="8" w:space="0" w:color="auto"/>
+            </w:tcBorders>
+            <w:shd w:val="clear" w:color="auto" w:fill="auto"/>
+            <w:noWrap/>
+          </w:tcPr>
+          <w:p>
+            <w:pPr>
+              <w:rPr>
+                <w:rFonts w:ascii="Calibri" w:eastAsia="Times New Roman" w:hAnsi="Calibri" w:cs="Times New Roman"/>
+                <w:color w:val="000000"/>
+                <w:sz w:val="22"/>
+                <w:szCs w:val="22"/>
+                <w:lang w:val="hu-HU" w:eastAsia="hu-HU"/>
+              </w:rPr>
+            </w:pPr>
+            <w:r>
+              <w:t xml:space="preserve">Szerzője </w:t>
+            </w:r>
+          </w:p>
+        </w:tc>
+        <w:tc>
+          <w:tcPr>
+            <w:tcW w:w="974" w:type="dxa"/>
+            <w:tcBorders>
+              <w:top w:val="nil"/>
+              <w:left w:val="nil"/>
+              <w:bottom w:val="single" w:sz="4" w:space="0" w:color="auto"/>
+              <w:right w:val="single" w:sz="4" w:space="0" w:color="auto"/>
+            </w:tcBorders>
+            <w:shd w:val="clear" w:color="auto" w:fill="auto"/>
+            <w:noWrap/>
+            <w:vAlign w:val="bottom"/>
+          </w:tcPr>
+          <w:p>
+            <w:pPr>
+              <w:jc w:val="center"/>
+              <w:rPr>
+                <w:rFonts w:ascii="Times New Roman" w:eastAsia="Times New Roman" w:hAnsi="Times New Roman" w:cs="Times New Roman"/>
+                <w:b/>
+                <w:bCs/>
+                <w:color w:val="000000"/>
+                <w:sz w:val="22"/>
+                <w:szCs w:val="22"/>
+                <w:lang w:val="hu-HU" w:eastAsia="hu-HU"/>
+              </w:rPr>
+            </w:pPr>
+          </w:p>
+        </w:tc>
+        <w:tc>
+          <w:tcPr>
+            <w:tcW w:w="960" w:type="dxa"/>
+            <w:tcBorders>
+              <w:top w:val="nil"/>
+              <w:left w:val="nil"/>
+              <w:bottom w:val="single" w:sz="4" w:space="0" w:color="auto"/>
+              <w:right w:val="single" w:sz="4" w:space="0" w:color="auto"/>
+            </w:tcBorders>
+            <w:shd w:val="clear" w:color="auto" w:fill="auto"/>
+            <w:noWrap/>
+            <w:vAlign w:val="bottom"/>
+          </w:tcPr>
+          <w:p>
+            <w:pPr>
+              <w:jc w:val="center"/>
+              <w:rPr>
+                <w:rFonts w:ascii="Times New Roman" w:eastAsia="Times New Roman" w:hAnsi="Times New Roman" w:cs="Times New Roman"/>
+                <w:b/>
+                <w:bCs/>
+                <w:color w:val="000000"/>
+                <w:sz w:val="22"/>
+                <w:szCs w:val="22"/>
+                <w:lang w:val="hu-HU" w:eastAsia="hu-HU"/>
+              </w:rPr>
+            </w:pPr>
+          </w:p>
+        </w:tc>
+        <w:tc>
+          <w:tcPr>
+            <w:tcW w:w="960" w:type="dxa"/>
+            <w:tcBorders>
+              <w:top w:val="nil"/>
+              <w:left w:val="nil"/>
+              <w:bottom w:val="single" w:sz="4" w:space="0" w:color="auto"/>
+              <w:right w:val="single" w:sz="4" w:space="0" w:color="auto"/>
+            </w:tcBorders>
+            <w:shd w:val="clear" w:color="auto" w:fill="auto"/>
+            <w:noWrap/>
+            <w:vAlign w:val="bottom"/>
+          </w:tcPr>
+          <w:p>
+            <w:pPr>
+              <w:jc w:val="center"/>
+              <w:rPr>
+                <w:rFonts w:ascii="Times New Roman" w:eastAsia="Times New Roman" w:hAnsi="Times New Roman" w:cs="Times New Roman"/>
+                <w:b/>
+                <w:bCs/>
+                <w:color w:val="000000"/>
+                <w:sz w:val="22"/>
+                <w:szCs w:val="22"/>
+                <w:lang w:val="hu-HU" w:eastAsia="hu-HU"/>
+              </w:rPr>
+            </w:pPr>
+            <w:r>
+              <w:rPr>
+                <w:rFonts w:ascii="Times New Roman" w:eastAsia="Times New Roman" w:hAnsi="Times New Roman" w:cs="Times New Roman"/>
+                <w:b/>
+                <w:bCs/>
+                <w:color w:val="000000"/>
+                <w:sz w:val="22"/>
+                <w:szCs w:val="22"/>
+                <w:lang w:val="hu-HU" w:eastAsia="hu-HU"/>
+              </w:rPr>
+              <w:t>O</w:t>
+            </w:r>
+          </w:p>
+        </w:tc>
+        <w:tc>
+          <w:tcPr>
+            <w:tcW w:w="960" w:type="dxa"/>
+            <w:tcBorders>
+              <w:top w:val="nil"/>
+              <w:left w:val="nil"/>
+              <w:bottom w:val="single" w:sz="4" w:space="0" w:color="auto"/>
+              <w:right w:val="single" w:sz="4" w:space="0" w:color="auto"/>
+            </w:tcBorders>
+            <w:shd w:val="clear" w:color="auto" w:fill="auto"/>
+            <w:noWrap/>
+            <w:vAlign w:val="bottom"/>
+          </w:tcPr>
+          <w:p>
+            <w:pPr>
+              <w:jc w:val="center"/>
+              <w:rPr>
+                <w:rFonts w:ascii="Times New Roman" w:eastAsia="Times New Roman" w:hAnsi="Times New Roman" w:cs="Times New Roman"/>
+                <w:b/>
+                <w:bCs/>
+                <w:color w:val="000000"/>
+                <w:sz w:val="22"/>
+                <w:szCs w:val="22"/>
+                <w:lang w:val="hu-HU" w:eastAsia="hu-HU"/>
+              </w:rPr>
+            </w:pPr>
+          </w:p>
+        </w:tc>
+        <w:tc>
+          <w:tcPr>
+            <w:tcW w:w="960" w:type="dxa"/>
+            <w:tcBorders>
+              <w:top w:val="nil"/>
+              <w:left w:val="nil"/>
+              <w:bottom w:val="single" w:sz="4" w:space="0" w:color="auto"/>
+              <w:right w:val="single" w:sz="4" w:space="0" w:color="auto"/>
+            </w:tcBorders>
+            <w:shd w:val="clear" w:color="auto" w:fill="auto"/>
+            <w:noWrap/>
+            <w:vAlign w:val="bottom"/>
+          </w:tcPr>
+          <w:p>
+            <w:pPr>
+              <w:jc w:val="center"/>
+              <w:rPr>
+                <w:rFonts w:ascii="Times New Roman" w:eastAsia="Times New Roman" w:hAnsi="Times New Roman" w:cs="Times New Roman"/>
+                <w:b/>
+                <w:bCs/>
+                <w:color w:val="000000"/>
+                <w:sz w:val="22"/>
+                <w:szCs w:val="22"/>
+                <w:lang w:val="hu-HU" w:eastAsia="hu-HU"/>
+              </w:rPr>
+            </w:pPr>
+          </w:p>
+        </w:tc>
+        <w:tc>
+          <w:tcPr>
+            <w:tcW w:w="960" w:type="dxa"/>
+            <w:tcBorders>
+              <w:top w:val="nil"/>
+              <w:left w:val="nil"/>
+              <w:bottom w:val="single" w:sz="4" w:space="0" w:color="auto"/>
+              <w:right w:val="single" w:sz="4" w:space="0" w:color="auto"/>
+            </w:tcBorders>
+            <w:shd w:val="clear" w:color="auto" w:fill="auto"/>
+            <w:noWrap/>
+            <w:vAlign w:val="bottom"/>
+          </w:tcPr>
+          <w:p>
+            <w:pPr>
+              <w:jc w:val="center"/>
+              <w:rPr>
+                <w:rFonts w:ascii="Times New Roman" w:eastAsia="Times New Roman" w:hAnsi="Times New Roman" w:cs="Times New Roman"/>
+                <w:b/>
+                <w:bCs/>
+                <w:color w:val="000000"/>
+                <w:sz w:val="22"/>
+                <w:szCs w:val="22"/>
+                <w:lang w:val="hu-HU" w:eastAsia="hu-HU"/>
+              </w:rPr>
+            </w:pPr>
+          </w:p>
+        </w:tc>
+        <w:tc>
+          <w:tcPr>
+            <w:tcW w:w="960" w:type="dxa"/>
+            <w:tcBorders>
+              <w:top w:val="nil"/>
+              <w:left w:val="nil"/>
+              <w:bottom w:val="single" w:sz="4" w:space="0" w:color="auto"/>
+              <w:right w:val="single" w:sz="4" w:space="0" w:color="auto"/>
+            </w:tcBorders>
+            <w:shd w:val="clear" w:color="auto" w:fill="auto"/>
+            <w:noWrap/>
+            <w:vAlign w:val="bottom"/>
+          </w:tcPr>
+          <w:p>
+            <w:pPr>
+              <w:jc w:val="center"/>
+              <w:rPr>
+                <w:rFonts w:ascii="Times New Roman" w:eastAsia="Times New Roman" w:hAnsi="Times New Roman" w:cs="Times New Roman"/>
+                <w:b/>
+                <w:bCs/>
+                <w:color w:val="000000"/>
+                <w:sz w:val="22"/>
+                <w:szCs w:val="22"/>
+                <w:lang w:val="hu-HU" w:eastAsia="hu-HU"/>
+              </w:rPr>
+            </w:pPr>
+          </w:p>
+        </w:tc>
+        <w:tc>
+          <w:tcPr>
+            <w:tcW w:w="974" w:type="dxa"/>
+            <w:tcBorders>
+              <w:top w:val="nil"/>
+              <w:left w:val="nil"/>
+              <w:bottom w:val="single" w:sz="4" w:space="0" w:color="auto"/>
+              <w:right w:val="single" w:sz="8" w:space="0" w:color="auto"/>
+            </w:tcBorders>
+            <w:shd w:val="clear" w:color="auto" w:fill="auto"/>
+            <w:noWrap/>
+            <w:vAlign w:val="bottom"/>
+          </w:tcPr>
+          <w:p>
+            <w:pPr>
+              <w:jc w:val="center"/>
+              <w:rPr>
+                <w:rFonts w:ascii="Times New Roman" w:eastAsia="Times New Roman" w:hAnsi="Times New Roman" w:cs="Times New Roman"/>
+                <w:b/>
+                <w:bCs/>
+                <w:color w:val="000000"/>
+                <w:sz w:val="22"/>
+                <w:szCs w:val="22"/>
+                <w:lang w:val="hu-HU" w:eastAsia="hu-HU"/>
+              </w:rPr>
+            </w:pPr>
+          </w:p>
+        </w:tc>
+        <w:tc>
+          <w:tcPr>
+            <w:tcW w:w="974" w:type="dxa"/>
+            <w:tcBorders>
+              <w:top w:val="nil"/>
+              <w:left w:val="nil"/>
+              <w:bottom w:val="single" w:sz="4" w:space="0" w:color="auto"/>
+              <w:right w:val="single" w:sz="8" w:space="0" w:color="auto"/>
+            </w:tcBorders>
+          </w:tcPr>
+          <w:p>
+            <w:pPr>
+              <w:jc w:val="center"/>
+              <w:rPr>
+                <w:rFonts w:ascii="Times New Roman" w:eastAsia="Times New Roman" w:hAnsi="Times New Roman" w:cs="Times New Roman"/>
+                <w:b/>
+                <w:bCs/>
+                <w:color w:val="000000"/>
+                <w:sz w:val="22"/>
+                <w:szCs w:val="22"/>
+                <w:lang w:val="hu-HU" w:eastAsia="hu-HU"/>
+              </w:rPr>
+            </w:pPr>
+            <w:r>
+              <w:rPr>
+                <w:rFonts w:ascii="Times New Roman" w:eastAsia="Times New Roman" w:hAnsi="Times New Roman" w:cs="Times New Roman"/>
+                <w:b/>
+                <w:bCs/>
+                <w:color w:val="000000"/>
+                <w:sz w:val="22"/>
+                <w:szCs w:val="22"/>
+                <w:lang w:val="hu-HU" w:eastAsia="hu-HU"/>
+              </w:rPr>
+              <w:t>LMOT</w:t>
+            </w:r>
+          </w:p>
+        </w:tc>
+      </w:tr>
+      <w:tr>
+        <w:trPr>
+          <w:trHeight w:val="300"/>
+          <w:jc w:val="center"/>
+        </w:trPr>
+        <w:tc>
+          <w:tcPr>
+            <w:tcW w:w="1720" w:type="dxa"/>
+            <w:tcBorders>
+              <w:top w:val="nil"/>
+              <w:left w:val="single" w:sz="8" w:space="0" w:color="auto"/>
+              <w:bottom w:val="single" w:sz="4" w:space="0" w:color="auto"/>
+              <w:right w:val="single" w:sz="8" w:space="0" w:color="auto"/>
+            </w:tcBorders>
+            <w:shd w:val="clear" w:color="auto" w:fill="auto"/>
+            <w:noWrap/>
+          </w:tcPr>
+          <w:p>
+            <w:pPr>
+              <w:rPr>
+                <w:rFonts w:ascii="Calibri" w:eastAsia="Times New Roman" w:hAnsi="Calibri" w:cs="Times New Roman"/>
+                <w:color w:val="000000"/>
+                <w:sz w:val="22"/>
+                <w:szCs w:val="22"/>
+                <w:lang w:val="hu-HU" w:eastAsia="hu-HU"/>
+              </w:rPr>
+            </w:pPr>
+            <w:r>
+              <w:t xml:space="preserve">Műfaja </w:t>
+            </w:r>
+          </w:p>
+        </w:tc>
+        <w:tc>
+          <w:tcPr>
+            <w:tcW w:w="974" w:type="dxa"/>
+            <w:tcBorders>
+              <w:top w:val="nil"/>
+              <w:left w:val="nil"/>
+              <w:bottom w:val="single" w:sz="4" w:space="0" w:color="auto"/>
+              <w:right w:val="single" w:sz="4" w:space="0" w:color="auto"/>
+            </w:tcBorders>
+            <w:shd w:val="clear" w:color="auto" w:fill="auto"/>
+            <w:noWrap/>
+            <w:vAlign w:val="bottom"/>
+          </w:tcPr>
+          <w:p>
+            <w:pPr>
+              <w:jc w:val="center"/>
+              <w:rPr>
+                <w:rFonts w:ascii="Times New Roman" w:eastAsia="Times New Roman" w:hAnsi="Times New Roman" w:cs="Times New Roman"/>
+                <w:b/>
+                <w:bCs/>
+                <w:color w:val="000000"/>
+                <w:sz w:val="22"/>
+                <w:szCs w:val="22"/>
+                <w:lang w:val="hu-HU" w:eastAsia="hu-HU"/>
+              </w:rPr>
+            </w:pPr>
+          </w:p>
+        </w:tc>
+        <w:tc>
+          <w:tcPr>
+            <w:tcW w:w="960" w:type="dxa"/>
+            <w:tcBorders>
+              <w:top w:val="nil"/>
+              <w:left w:val="nil"/>
+              <w:bottom w:val="single" w:sz="4" w:space="0" w:color="auto"/>
+              <w:right w:val="single" w:sz="4" w:space="0" w:color="auto"/>
+            </w:tcBorders>
+            <w:shd w:val="clear" w:color="auto" w:fill="auto"/>
+            <w:noWrap/>
+            <w:vAlign w:val="bottom"/>
+          </w:tcPr>
+          <w:p>
+            <w:pPr>
+              <w:jc w:val="center"/>
+              <w:rPr>
+                <w:rFonts w:ascii="Times New Roman" w:eastAsia="Times New Roman" w:hAnsi="Times New Roman" w:cs="Times New Roman"/>
+                <w:b/>
+                <w:bCs/>
+                <w:color w:val="000000"/>
+                <w:sz w:val="22"/>
+                <w:szCs w:val="22"/>
+                <w:lang w:val="hu-HU" w:eastAsia="hu-HU"/>
+              </w:rPr>
+            </w:pPr>
+          </w:p>
+        </w:tc>
+        <w:tc>
+          <w:tcPr>
+            <w:tcW w:w="960" w:type="dxa"/>
+            <w:tcBorders>
+              <w:top w:val="nil"/>
+              <w:left w:val="nil"/>
+              <w:bottom w:val="single" w:sz="4" w:space="0" w:color="auto"/>
+              <w:right w:val="single" w:sz="4" w:space="0" w:color="auto"/>
+            </w:tcBorders>
+            <w:shd w:val="clear" w:color="auto" w:fill="auto"/>
+            <w:noWrap/>
+            <w:vAlign w:val="bottom"/>
+          </w:tcPr>
+          <w:p>
+            <w:pPr>
+              <w:jc w:val="center"/>
+              <w:rPr>
+                <w:rFonts w:ascii="Times New Roman" w:eastAsia="Times New Roman" w:hAnsi="Times New Roman" w:cs="Times New Roman"/>
+                <w:b/>
+                <w:bCs/>
+                <w:color w:val="000000"/>
+                <w:sz w:val="22"/>
+                <w:szCs w:val="22"/>
+                <w:lang w:val="hu-HU" w:eastAsia="hu-HU"/>
+              </w:rPr>
+            </w:pPr>
+            <w:r>
+              <w:rPr>
+                <w:rFonts w:ascii="Times New Roman" w:eastAsia="Times New Roman" w:hAnsi="Times New Roman" w:cs="Times New Roman"/>
+                <w:b/>
+                <w:bCs/>
+                <w:color w:val="000000"/>
+                <w:sz w:val="22"/>
+                <w:szCs w:val="22"/>
+                <w:lang w:val="hu-HU" w:eastAsia="hu-HU"/>
+              </w:rPr>
+              <w:t>O</w:t>
+            </w:r>
+          </w:p>
+        </w:tc>
+        <w:tc>
+          <w:tcPr>
+            <w:tcW w:w="960" w:type="dxa"/>
+            <w:tcBorders>
+              <w:top w:val="nil"/>
+              <w:left w:val="nil"/>
+              <w:bottom w:val="single" w:sz="4" w:space="0" w:color="auto"/>
+              <w:right w:val="single" w:sz="4" w:space="0" w:color="auto"/>
+            </w:tcBorders>
+            <w:shd w:val="clear" w:color="auto" w:fill="auto"/>
+            <w:noWrap/>
+            <w:vAlign w:val="bottom"/>
+          </w:tcPr>
+          <w:p>
+            <w:pPr>
+              <w:jc w:val="center"/>
+              <w:rPr>
+                <w:rFonts w:ascii="Times New Roman" w:eastAsia="Times New Roman" w:hAnsi="Times New Roman" w:cs="Times New Roman"/>
+                <w:b/>
+                <w:bCs/>
+                <w:color w:val="000000"/>
+                <w:sz w:val="22"/>
+                <w:szCs w:val="22"/>
+                <w:lang w:val="hu-HU" w:eastAsia="hu-HU"/>
+              </w:rPr>
+            </w:pPr>
+          </w:p>
+        </w:tc>
+        <w:tc>
+          <w:tcPr>
+            <w:tcW w:w="960" w:type="dxa"/>
+            <w:tcBorders>
+              <w:top w:val="nil"/>
+              <w:left w:val="nil"/>
+              <w:bottom w:val="single" w:sz="4" w:space="0" w:color="auto"/>
+              <w:right w:val="single" w:sz="4" w:space="0" w:color="auto"/>
+            </w:tcBorders>
+            <w:shd w:val="clear" w:color="auto" w:fill="auto"/>
+            <w:noWrap/>
+            <w:vAlign w:val="bottom"/>
+          </w:tcPr>
+          <w:p>
+            <w:pPr>
+              <w:jc w:val="center"/>
+              <w:rPr>
+                <w:rFonts w:ascii="Times New Roman" w:eastAsia="Times New Roman" w:hAnsi="Times New Roman" w:cs="Times New Roman"/>
+                <w:b/>
+                <w:bCs/>
+                <w:color w:val="000000"/>
+                <w:sz w:val="22"/>
+                <w:szCs w:val="22"/>
+                <w:lang w:val="hu-HU" w:eastAsia="hu-HU"/>
+              </w:rPr>
+            </w:pPr>
+          </w:p>
+        </w:tc>
+        <w:tc>
+          <w:tcPr>
+            <w:tcW w:w="960" w:type="dxa"/>
+            <w:tcBorders>
+              <w:top w:val="nil"/>
+              <w:left w:val="nil"/>
+              <w:bottom w:val="single" w:sz="4" w:space="0" w:color="auto"/>
+              <w:right w:val="single" w:sz="4" w:space="0" w:color="auto"/>
+            </w:tcBorders>
+            <w:shd w:val="clear" w:color="auto" w:fill="auto"/>
+            <w:noWrap/>
+            <w:vAlign w:val="bottom"/>
+          </w:tcPr>
+          <w:p>
+            <w:pPr>
+              <w:jc w:val="center"/>
+              <w:rPr>
+                <w:rFonts w:ascii="Times New Roman" w:eastAsia="Times New Roman" w:hAnsi="Times New Roman" w:cs="Times New Roman"/>
+                <w:b/>
+                <w:bCs/>
+                <w:color w:val="000000"/>
+                <w:sz w:val="22"/>
+                <w:szCs w:val="22"/>
+                <w:lang w:val="hu-HU" w:eastAsia="hu-HU"/>
+              </w:rPr>
+            </w:pPr>
+          </w:p>
+        </w:tc>
+        <w:tc>
+          <w:tcPr>
+            <w:tcW w:w="960" w:type="dxa"/>
+            <w:tcBorders>
+              <w:top w:val="nil"/>
+              <w:left w:val="nil"/>
+              <w:bottom w:val="single" w:sz="4" w:space="0" w:color="auto"/>
+              <w:right w:val="single" w:sz="4" w:space="0" w:color="auto"/>
+            </w:tcBorders>
+            <w:shd w:val="clear" w:color="auto" w:fill="auto"/>
+            <w:noWrap/>
+            <w:vAlign w:val="bottom"/>
+          </w:tcPr>
+          <w:p>
+            <w:pPr>
+              <w:jc w:val="center"/>
+              <w:rPr>
+                <w:rFonts w:ascii="Times New Roman" w:eastAsia="Times New Roman" w:hAnsi="Times New Roman" w:cs="Times New Roman"/>
+                <w:b/>
+                <w:bCs/>
+                <w:color w:val="000000"/>
+                <w:sz w:val="22"/>
+                <w:szCs w:val="22"/>
+                <w:lang w:val="hu-HU" w:eastAsia="hu-HU"/>
+              </w:rPr>
+            </w:pPr>
+          </w:p>
+        </w:tc>
+        <w:tc>
+          <w:tcPr>
+            <w:tcW w:w="974" w:type="dxa"/>
+            <w:tcBorders>
+              <w:top w:val="nil"/>
+              <w:left w:val="nil"/>
+              <w:bottom w:val="single" w:sz="4" w:space="0" w:color="auto"/>
+              <w:right w:val="single" w:sz="8" w:space="0" w:color="auto"/>
+            </w:tcBorders>
+            <w:shd w:val="clear" w:color="auto" w:fill="auto"/>
+            <w:noWrap/>
+            <w:vAlign w:val="bottom"/>
+          </w:tcPr>
+          <w:p>
+            <w:pPr>
+              <w:jc w:val="center"/>
+              <w:rPr>
+                <w:rFonts w:ascii="Times New Roman" w:eastAsia="Times New Roman" w:hAnsi="Times New Roman" w:cs="Times New Roman"/>
+                <w:b/>
+                <w:bCs/>
+                <w:color w:val="000000"/>
+                <w:sz w:val="22"/>
+                <w:szCs w:val="22"/>
+                <w:lang w:val="hu-HU" w:eastAsia="hu-HU"/>
+              </w:rPr>
+            </w:pPr>
+          </w:p>
+        </w:tc>
+        <w:tc>
+          <w:tcPr>
+            <w:tcW w:w="974" w:type="dxa"/>
+            <w:tcBorders>
+              <w:top w:val="nil"/>
+              <w:left w:val="nil"/>
+              <w:bottom w:val="single" w:sz="4" w:space="0" w:color="auto"/>
+              <w:right w:val="single" w:sz="8" w:space="0" w:color="auto"/>
+            </w:tcBorders>
+          </w:tcPr>
+          <w:p>
+            <w:pPr>
+              <w:jc w:val="center"/>
+              <w:rPr>
+                <w:rFonts w:ascii="Times New Roman" w:eastAsia="Times New Roman" w:hAnsi="Times New Roman" w:cs="Times New Roman"/>
+                <w:b/>
+                <w:bCs/>
+                <w:color w:val="000000"/>
+                <w:sz w:val="22"/>
+                <w:szCs w:val="22"/>
+                <w:lang w:val="hu-HU" w:eastAsia="hu-HU"/>
+              </w:rPr>
+            </w:pPr>
+            <w:r>
+              <w:rPr>
+                <w:rFonts w:ascii="Times New Roman" w:eastAsia="Times New Roman" w:hAnsi="Times New Roman" w:cs="Times New Roman"/>
+                <w:b/>
+                <w:bCs/>
+                <w:color w:val="000000"/>
+                <w:sz w:val="22"/>
+                <w:szCs w:val="22"/>
+                <w:lang w:val="hu-HU" w:eastAsia="hu-HU"/>
+              </w:rPr>
+              <w:t>LMOT</w:t>
+            </w:r>
+          </w:p>
+        </w:tc>
+      </w:tr>
+      <w:tr>
+        <w:trPr>
+          <w:trHeight w:val="300"/>
+          <w:jc w:val="center"/>
+        </w:trPr>
+        <w:tc>
+          <w:tcPr>
+            <w:tcW w:w="1720" w:type="dxa"/>
+            <w:tcBorders>
+              <w:top w:val="nil"/>
+              <w:left w:val="single" w:sz="8" w:space="0" w:color="auto"/>
+              <w:bottom w:val="single" w:sz="4" w:space="0" w:color="auto"/>
+              <w:right w:val="single" w:sz="8" w:space="0" w:color="auto"/>
+            </w:tcBorders>
+            <w:shd w:val="clear" w:color="auto" w:fill="auto"/>
+            <w:noWrap/>
+          </w:tcPr>
+          <w:p>
+            <w:pPr>
+              <w:rPr>
+                <w:rFonts w:ascii="Calibri" w:eastAsia="Times New Roman" w:hAnsi="Calibri" w:cs="Times New Roman"/>
+                <w:color w:val="000000"/>
+                <w:sz w:val="22"/>
+                <w:szCs w:val="22"/>
+                <w:lang w:val="hu-HU" w:eastAsia="hu-HU"/>
+              </w:rPr>
+            </w:pPr>
+            <w:r>
+              <w:t xml:space="preserve">Tétel </w:t>
+            </w:r>
+          </w:p>
+        </w:tc>
+        <w:tc>
+          <w:tcPr>
+            <w:tcW w:w="974" w:type="dxa"/>
+            <w:tcBorders>
+              <w:top w:val="nil"/>
+              <w:left w:val="nil"/>
+              <w:bottom w:val="single" w:sz="4" w:space="0" w:color="auto"/>
+              <w:right w:val="single" w:sz="4" w:space="0" w:color="auto"/>
+            </w:tcBorders>
+            <w:shd w:val="clear" w:color="auto" w:fill="auto"/>
+            <w:noWrap/>
+            <w:vAlign w:val="bottom"/>
+          </w:tcPr>
+          <w:p>
+            <w:pPr>
+              <w:jc w:val="center"/>
+              <w:rPr>
+                <w:rFonts w:ascii="Times New Roman" w:eastAsia="Times New Roman" w:hAnsi="Times New Roman" w:cs="Times New Roman"/>
+                <w:b/>
+                <w:bCs/>
+                <w:color w:val="000000"/>
+                <w:sz w:val="22"/>
+                <w:szCs w:val="22"/>
+                <w:lang w:val="hu-HU" w:eastAsia="hu-HU"/>
+              </w:rPr>
+            </w:pPr>
+          </w:p>
+        </w:tc>
+        <w:tc>
+          <w:tcPr>
+            <w:tcW w:w="960" w:type="dxa"/>
+            <w:tcBorders>
+              <w:top w:val="nil"/>
+              <w:left w:val="nil"/>
+              <w:bottom w:val="single" w:sz="4" w:space="0" w:color="auto"/>
+              <w:right w:val="single" w:sz="4" w:space="0" w:color="auto"/>
+            </w:tcBorders>
+            <w:shd w:val="clear" w:color="auto" w:fill="auto"/>
+            <w:noWrap/>
+            <w:vAlign w:val="bottom"/>
+          </w:tcPr>
+          <w:p>
+            <w:pPr>
+              <w:jc w:val="center"/>
+              <w:rPr>
+                <w:rFonts w:ascii="Times New Roman" w:eastAsia="Times New Roman" w:hAnsi="Times New Roman" w:cs="Times New Roman"/>
+                <w:b/>
+                <w:bCs/>
+                <w:color w:val="000000"/>
+                <w:sz w:val="22"/>
+                <w:szCs w:val="22"/>
+                <w:lang w:val="hu-HU" w:eastAsia="hu-HU"/>
+              </w:rPr>
+            </w:pPr>
+          </w:p>
+        </w:tc>
+        <w:tc>
+          <w:tcPr>
+            <w:tcW w:w="960" w:type="dxa"/>
+            <w:tcBorders>
+              <w:top w:val="nil"/>
+              <w:left w:val="nil"/>
+              <w:bottom w:val="single" w:sz="4" w:space="0" w:color="auto"/>
+              <w:right w:val="single" w:sz="4" w:space="0" w:color="auto"/>
+            </w:tcBorders>
+            <w:shd w:val="clear" w:color="auto" w:fill="auto"/>
+            <w:noWrap/>
+            <w:vAlign w:val="bottom"/>
+          </w:tcPr>
+          <w:p>
+            <w:pPr>
+              <w:jc w:val="center"/>
+              <w:rPr>
+                <w:rFonts w:ascii="Times New Roman" w:eastAsia="Times New Roman" w:hAnsi="Times New Roman" w:cs="Times New Roman"/>
+                <w:b/>
+                <w:bCs/>
+                <w:color w:val="000000"/>
+                <w:sz w:val="22"/>
+                <w:szCs w:val="22"/>
+                <w:lang w:val="hu-HU" w:eastAsia="hu-HU"/>
+              </w:rPr>
+            </w:pPr>
+          </w:p>
+        </w:tc>
+        <w:tc>
+          <w:tcPr>
+            <w:tcW w:w="960" w:type="dxa"/>
+            <w:tcBorders>
+              <w:top w:val="nil"/>
+              <w:left w:val="nil"/>
+              <w:bottom w:val="single" w:sz="4" w:space="0" w:color="auto"/>
+              <w:right w:val="single" w:sz="4" w:space="0" w:color="auto"/>
+            </w:tcBorders>
+            <w:shd w:val="clear" w:color="auto" w:fill="auto"/>
+            <w:noWrap/>
+            <w:vAlign w:val="bottom"/>
+          </w:tcPr>
+          <w:p>
+            <w:pPr>
+              <w:jc w:val="center"/>
+              <w:rPr>
+                <w:rFonts w:ascii="Times New Roman" w:eastAsia="Times New Roman" w:hAnsi="Times New Roman" w:cs="Times New Roman"/>
+                <w:b/>
+                <w:bCs/>
+                <w:color w:val="000000"/>
+                <w:sz w:val="22"/>
+                <w:szCs w:val="22"/>
+                <w:lang w:val="hu-HU" w:eastAsia="hu-HU"/>
+              </w:rPr>
+            </w:pPr>
+            <w:r>
+              <w:rPr>
+                <w:rFonts w:ascii="Times New Roman" w:eastAsia="Times New Roman" w:hAnsi="Times New Roman" w:cs="Times New Roman"/>
+                <w:b/>
+                <w:bCs/>
+                <w:color w:val="000000"/>
+                <w:sz w:val="22"/>
+                <w:szCs w:val="22"/>
+                <w:lang w:val="hu-HU" w:eastAsia="hu-HU"/>
+              </w:rPr>
+              <w:t>LMO</w:t>
+            </w:r>
+          </w:p>
+        </w:tc>
+        <w:tc>
+          <w:tcPr>
+            <w:tcW w:w="960" w:type="dxa"/>
+            <w:tcBorders>
+              <w:top w:val="nil"/>
+              <w:left w:val="nil"/>
+              <w:bottom w:val="single" w:sz="4" w:space="0" w:color="auto"/>
+              <w:right w:val="single" w:sz="4" w:space="0" w:color="auto"/>
+            </w:tcBorders>
+            <w:shd w:val="clear" w:color="auto" w:fill="auto"/>
+            <w:noWrap/>
+            <w:vAlign w:val="bottom"/>
+          </w:tcPr>
+          <w:p>
+            <w:pPr>
+              <w:jc w:val="center"/>
+              <w:rPr>
+                <w:rFonts w:ascii="Times New Roman" w:eastAsia="Times New Roman" w:hAnsi="Times New Roman" w:cs="Times New Roman"/>
+                <w:b/>
+                <w:bCs/>
+                <w:color w:val="000000"/>
+                <w:sz w:val="22"/>
+                <w:szCs w:val="22"/>
+                <w:lang w:val="hu-HU" w:eastAsia="hu-HU"/>
+              </w:rPr>
+            </w:pPr>
+            <w:r>
+              <w:rPr>
+                <w:rFonts w:ascii="Times New Roman" w:eastAsia="Times New Roman" w:hAnsi="Times New Roman" w:cs="Times New Roman"/>
+                <w:b/>
+                <w:bCs/>
+                <w:color w:val="000000"/>
+                <w:sz w:val="22"/>
+                <w:szCs w:val="22"/>
+                <w:lang w:val="hu-HU" w:eastAsia="hu-HU"/>
+              </w:rPr>
+              <w:t>M</w:t>
+            </w:r>
+            <w:r>
+              <w:rPr>
+                <w:rFonts w:ascii="Times New Roman" w:eastAsia="Times New Roman" w:hAnsi="Times New Roman" w:cs="Times New Roman"/>
+                <w:b/>
+                <w:bCs/>
+                <w:color w:val="000000"/>
+                <w:sz w:val="22"/>
+                <w:szCs w:val="22"/>
+                <w:lang w:val="hu-HU" w:eastAsia="hu-HU"/>
+              </w:rPr>
+              <w:t>O</w:t>
+            </w:r>
+          </w:p>
+        </w:tc>
+        <w:tc>
+          <w:tcPr>
+            <w:tcW w:w="960" w:type="dxa"/>
+            <w:tcBorders>
+              <w:top w:val="nil"/>
+              <w:left w:val="nil"/>
+              <w:bottom w:val="single" w:sz="4" w:space="0" w:color="auto"/>
+              <w:right w:val="single" w:sz="4" w:space="0" w:color="auto"/>
+            </w:tcBorders>
+            <w:shd w:val="clear" w:color="auto" w:fill="auto"/>
+            <w:noWrap/>
+            <w:vAlign w:val="bottom"/>
+          </w:tcPr>
+          <w:p>
+            <w:pPr>
+              <w:jc w:val="center"/>
+              <w:rPr>
+                <w:rFonts w:ascii="Times New Roman" w:eastAsia="Times New Roman" w:hAnsi="Times New Roman" w:cs="Times New Roman"/>
+                <w:b/>
+                <w:bCs/>
+                <w:color w:val="000000"/>
+                <w:sz w:val="22"/>
+                <w:szCs w:val="22"/>
+                <w:lang w:val="hu-HU" w:eastAsia="hu-HU"/>
+              </w:rPr>
+            </w:pPr>
+            <w:r>
+              <w:rPr>
+                <w:rFonts w:ascii="Times New Roman" w:eastAsia="Times New Roman" w:hAnsi="Times New Roman" w:cs="Times New Roman"/>
+                <w:b/>
+                <w:bCs/>
+                <w:color w:val="000000"/>
+                <w:sz w:val="22"/>
+                <w:szCs w:val="22"/>
+                <w:lang w:val="hu-HU" w:eastAsia="hu-HU"/>
+              </w:rPr>
+              <w:t>M</w:t>
+            </w:r>
+            <w:r>
+              <w:rPr>
+                <w:rFonts w:ascii="Times New Roman" w:eastAsia="Times New Roman" w:hAnsi="Times New Roman" w:cs="Times New Roman"/>
+                <w:b/>
+                <w:bCs/>
+                <w:color w:val="000000"/>
+                <w:sz w:val="22"/>
+                <w:szCs w:val="22"/>
+                <w:lang w:val="hu-HU" w:eastAsia="hu-HU"/>
+              </w:rPr>
+              <w:t>O</w:t>
+            </w:r>
+            <w:r>
+              <w:rPr>
+                <w:rFonts w:ascii="Times New Roman" w:eastAsia="Times New Roman" w:hAnsi="Times New Roman" w:cs="Times New Roman"/>
+                <w:b/>
+                <w:bCs/>
+                <w:color w:val="000000"/>
+                <w:sz w:val="22"/>
+                <w:szCs w:val="22"/>
+                <w:lang w:val="hu-HU" w:eastAsia="hu-HU"/>
+              </w:rPr>
+              <w:t>T</w:t>
+            </w:r>
+          </w:p>
+        </w:tc>
+        <w:tc>
+          <w:tcPr>
+            <w:tcW w:w="960" w:type="dxa"/>
+            <w:tcBorders>
+              <w:top w:val="nil"/>
+              <w:left w:val="nil"/>
+              <w:bottom w:val="single" w:sz="4" w:space="0" w:color="auto"/>
+              <w:right w:val="single" w:sz="4" w:space="0" w:color="auto"/>
+            </w:tcBorders>
+            <w:shd w:val="clear" w:color="auto" w:fill="auto"/>
+            <w:noWrap/>
+            <w:vAlign w:val="bottom"/>
+          </w:tcPr>
+          <w:p>
+            <w:pPr>
+              <w:jc w:val="center"/>
+              <w:rPr>
+                <w:rFonts w:ascii="Times New Roman" w:eastAsia="Times New Roman" w:hAnsi="Times New Roman" w:cs="Times New Roman"/>
+                <w:b/>
+                <w:bCs/>
+                <w:color w:val="000000"/>
+                <w:sz w:val="22"/>
+                <w:szCs w:val="22"/>
+                <w:lang w:val="hu-HU" w:eastAsia="hu-HU"/>
+              </w:rPr>
+            </w:pPr>
+          </w:p>
+        </w:tc>
+        <w:tc>
+          <w:tcPr>
+            <w:tcW w:w="974" w:type="dxa"/>
+            <w:tcBorders>
+              <w:top w:val="nil"/>
+              <w:left w:val="nil"/>
+              <w:bottom w:val="single" w:sz="4" w:space="0" w:color="auto"/>
+              <w:right w:val="single" w:sz="8" w:space="0" w:color="auto"/>
+            </w:tcBorders>
+            <w:shd w:val="clear" w:color="auto" w:fill="auto"/>
+            <w:noWrap/>
+            <w:vAlign w:val="bottom"/>
+          </w:tcPr>
+          <w:p>
+            <w:pPr>
+              <w:jc w:val="center"/>
+              <w:rPr>
+                <w:rFonts w:ascii="Times New Roman" w:eastAsia="Times New Roman" w:hAnsi="Times New Roman" w:cs="Times New Roman"/>
+                <w:b/>
+                <w:bCs/>
+                <w:color w:val="000000"/>
+                <w:sz w:val="22"/>
+                <w:szCs w:val="22"/>
+                <w:lang w:val="hu-HU" w:eastAsia="hu-HU"/>
+              </w:rPr>
+            </w:pPr>
+          </w:p>
+        </w:tc>
+        <w:tc>
+          <w:tcPr>
+            <w:tcW w:w="974" w:type="dxa"/>
+            <w:tcBorders>
+              <w:top w:val="nil"/>
+              <w:left w:val="nil"/>
+              <w:bottom w:val="single" w:sz="4" w:space="0" w:color="auto"/>
+              <w:right w:val="single" w:sz="8" w:space="0" w:color="auto"/>
+            </w:tcBorders>
+          </w:tcPr>
+          <w:p>
+            <w:pPr>
+              <w:jc w:val="center"/>
+              <w:rPr>
+                <w:rFonts w:ascii="Times New Roman" w:eastAsia="Times New Roman" w:hAnsi="Times New Roman" w:cs="Times New Roman"/>
+                <w:b/>
+                <w:bCs/>
+                <w:color w:val="000000"/>
+                <w:sz w:val="22"/>
+                <w:szCs w:val="22"/>
+                <w:lang w:val="hu-HU" w:eastAsia="hu-HU"/>
+              </w:rPr>
+            </w:pPr>
+            <w:r>
+              <w:rPr>
+                <w:rFonts w:ascii="Times New Roman" w:eastAsia="Times New Roman" w:hAnsi="Times New Roman" w:cs="Times New Roman"/>
+                <w:b/>
+                <w:bCs/>
+                <w:color w:val="000000"/>
+                <w:sz w:val="22"/>
+                <w:szCs w:val="22"/>
+                <w:lang w:val="hu-HU" w:eastAsia="hu-HU"/>
+              </w:rPr>
+              <w:t>LMOT</w:t>
+            </w:r>
+          </w:p>
+        </w:tc>
+      </w:tr>
+      <w:tr>
+        <w:trPr>
+          <w:trHeight w:val="300"/>
+          <w:jc w:val="center"/>
+        </w:trPr>
+        <w:tc>
+          <w:tcPr>
+            <w:tcW w:w="1720" w:type="dxa"/>
+            <w:tcBorders>
+              <w:top w:val="nil"/>
+              <w:left w:val="single" w:sz="8" w:space="0" w:color="auto"/>
+              <w:bottom w:val="single" w:sz="4" w:space="0" w:color="auto"/>
+              <w:right w:val="single" w:sz="8" w:space="0" w:color="auto"/>
+            </w:tcBorders>
+            <w:shd w:val="clear" w:color="auto" w:fill="auto"/>
+            <w:noWrap/>
+          </w:tcPr>
+          <w:p>
+            <w:pPr>
+              <w:rPr>
+                <w:rFonts w:ascii="Calibri" w:eastAsia="Times New Roman" w:hAnsi="Calibri" w:cs="Times New Roman"/>
+                <w:color w:val="000000"/>
+                <w:sz w:val="22"/>
+                <w:szCs w:val="22"/>
+                <w:lang w:val="hu-HU" w:eastAsia="hu-HU"/>
+              </w:rPr>
+            </w:pPr>
+            <w:r>
+              <w:t xml:space="preserve">Felhasználó </w:t>
+            </w:r>
+          </w:p>
+        </w:tc>
+        <w:tc>
+          <w:tcPr>
+            <w:tcW w:w="974" w:type="dxa"/>
+            <w:tcBorders>
+              <w:top w:val="nil"/>
+              <w:left w:val="nil"/>
+              <w:bottom w:val="single" w:sz="4" w:space="0" w:color="auto"/>
+              <w:right w:val="single" w:sz="4" w:space="0" w:color="auto"/>
+            </w:tcBorders>
+            <w:shd w:val="clear" w:color="auto" w:fill="auto"/>
+            <w:noWrap/>
+            <w:vAlign w:val="bottom"/>
+          </w:tcPr>
+          <w:p>
+            <w:pPr>
+              <w:jc w:val="center"/>
+              <w:rPr>
+                <w:rFonts w:ascii="Times New Roman" w:eastAsia="Times New Roman" w:hAnsi="Times New Roman" w:cs="Times New Roman"/>
+                <w:b/>
+                <w:bCs/>
+                <w:color w:val="000000"/>
+                <w:sz w:val="22"/>
+                <w:szCs w:val="22"/>
+                <w:lang w:val="hu-HU" w:eastAsia="hu-HU"/>
+              </w:rPr>
+            </w:pPr>
+            <w:r>
+              <w:rPr>
+                <w:rFonts w:ascii="Times New Roman" w:eastAsia="Times New Roman" w:hAnsi="Times New Roman" w:cs="Times New Roman"/>
+                <w:b/>
+                <w:bCs/>
+                <w:color w:val="000000"/>
+                <w:sz w:val="22"/>
+                <w:szCs w:val="22"/>
+                <w:lang w:val="hu-HU" w:eastAsia="hu-HU"/>
+              </w:rPr>
+              <w:t>L O</w:t>
+            </w:r>
+          </w:p>
+        </w:tc>
+        <w:tc>
+          <w:tcPr>
+            <w:tcW w:w="960" w:type="dxa"/>
+            <w:tcBorders>
+              <w:top w:val="nil"/>
+              <w:left w:val="nil"/>
+              <w:bottom w:val="single" w:sz="4" w:space="0" w:color="auto"/>
+              <w:right w:val="single" w:sz="4" w:space="0" w:color="auto"/>
+            </w:tcBorders>
+            <w:shd w:val="clear" w:color="auto" w:fill="auto"/>
+            <w:noWrap/>
+            <w:vAlign w:val="bottom"/>
+          </w:tcPr>
+          <w:p>
+            <w:pPr>
+              <w:jc w:val="center"/>
+              <w:rPr>
+                <w:rFonts w:ascii="Times New Roman" w:eastAsia="Times New Roman" w:hAnsi="Times New Roman" w:cs="Times New Roman"/>
+                <w:b/>
+                <w:bCs/>
+                <w:color w:val="000000"/>
+                <w:sz w:val="22"/>
+                <w:szCs w:val="22"/>
+                <w:lang w:val="hu-HU" w:eastAsia="hu-HU"/>
+              </w:rPr>
+            </w:pPr>
+            <w:r>
+              <w:rPr>
+                <w:rFonts w:ascii="Times New Roman" w:eastAsia="Times New Roman" w:hAnsi="Times New Roman" w:cs="Times New Roman"/>
+                <w:b/>
+                <w:bCs/>
+                <w:color w:val="000000"/>
+                <w:sz w:val="22"/>
+                <w:szCs w:val="22"/>
+                <w:lang w:val="hu-HU" w:eastAsia="hu-HU"/>
+              </w:rPr>
+              <w:t>O</w:t>
+            </w:r>
+          </w:p>
+        </w:tc>
+        <w:tc>
+          <w:tcPr>
+            <w:tcW w:w="960" w:type="dxa"/>
+            <w:tcBorders>
+              <w:top w:val="nil"/>
+              <w:left w:val="nil"/>
+              <w:bottom w:val="single" w:sz="4" w:space="0" w:color="auto"/>
+              <w:right w:val="single" w:sz="4" w:space="0" w:color="auto"/>
+            </w:tcBorders>
+            <w:shd w:val="clear" w:color="auto" w:fill="auto"/>
+            <w:noWrap/>
+            <w:vAlign w:val="bottom"/>
+          </w:tcPr>
+          <w:p>
+            <w:pPr>
+              <w:jc w:val="center"/>
+              <w:rPr>
+                <w:rFonts w:ascii="Times New Roman" w:eastAsia="Times New Roman" w:hAnsi="Times New Roman" w:cs="Times New Roman"/>
+                <w:b/>
+                <w:bCs/>
+                <w:color w:val="000000"/>
+                <w:sz w:val="22"/>
+                <w:szCs w:val="22"/>
+                <w:lang w:val="hu-HU" w:eastAsia="hu-HU"/>
+              </w:rPr>
+            </w:pPr>
+          </w:p>
+        </w:tc>
+        <w:tc>
+          <w:tcPr>
+            <w:tcW w:w="960" w:type="dxa"/>
+            <w:tcBorders>
+              <w:top w:val="nil"/>
+              <w:left w:val="nil"/>
+              <w:bottom w:val="single" w:sz="4" w:space="0" w:color="auto"/>
+              <w:right w:val="single" w:sz="4" w:space="0" w:color="auto"/>
+            </w:tcBorders>
+            <w:shd w:val="clear" w:color="auto" w:fill="auto"/>
+            <w:noWrap/>
+            <w:vAlign w:val="bottom"/>
+          </w:tcPr>
+          <w:p>
+            <w:pPr>
+              <w:jc w:val="center"/>
+              <w:rPr>
+                <w:rFonts w:ascii="Times New Roman" w:eastAsia="Times New Roman" w:hAnsi="Times New Roman" w:cs="Times New Roman"/>
+                <w:b/>
+                <w:bCs/>
+                <w:color w:val="000000"/>
+                <w:sz w:val="22"/>
+                <w:szCs w:val="22"/>
+                <w:lang w:val="hu-HU" w:eastAsia="hu-HU"/>
+              </w:rPr>
+            </w:pPr>
+            <w:r>
+              <w:rPr>
+                <w:rFonts w:ascii="Times New Roman" w:eastAsia="Times New Roman" w:hAnsi="Times New Roman" w:cs="Times New Roman"/>
+                <w:b/>
+                <w:bCs/>
+                <w:color w:val="000000"/>
+                <w:sz w:val="22"/>
+                <w:szCs w:val="22"/>
+                <w:lang w:val="hu-HU" w:eastAsia="hu-HU"/>
+              </w:rPr>
+              <w:t>O</w:t>
+            </w:r>
+          </w:p>
+        </w:tc>
+        <w:tc>
+          <w:tcPr>
+            <w:tcW w:w="960" w:type="dxa"/>
+            <w:tcBorders>
+              <w:top w:val="nil"/>
+              <w:left w:val="nil"/>
+              <w:bottom w:val="single" w:sz="4" w:space="0" w:color="auto"/>
+              <w:right w:val="single" w:sz="4" w:space="0" w:color="auto"/>
+            </w:tcBorders>
+            <w:shd w:val="clear" w:color="auto" w:fill="auto"/>
+            <w:noWrap/>
+            <w:vAlign w:val="bottom"/>
+          </w:tcPr>
+          <w:p>
+            <w:pPr>
+              <w:jc w:val="center"/>
+              <w:rPr>
+                <w:rFonts w:ascii="Times New Roman" w:eastAsia="Times New Roman" w:hAnsi="Times New Roman" w:cs="Times New Roman"/>
+                <w:b/>
+                <w:bCs/>
+                <w:color w:val="000000"/>
+                <w:sz w:val="22"/>
+                <w:szCs w:val="22"/>
+                <w:lang w:val="hu-HU" w:eastAsia="hu-HU"/>
+              </w:rPr>
+            </w:pPr>
+            <w:r>
+              <w:rPr>
+                <w:rFonts w:ascii="Times New Roman" w:eastAsia="Times New Roman" w:hAnsi="Times New Roman" w:cs="Times New Roman"/>
+                <w:b/>
+                <w:bCs/>
+                <w:color w:val="000000"/>
+                <w:sz w:val="22"/>
+                <w:szCs w:val="22"/>
+                <w:lang w:val="hu-HU" w:eastAsia="hu-HU"/>
+              </w:rPr>
+              <w:t>O</w:t>
+            </w:r>
+          </w:p>
+        </w:tc>
+        <w:tc>
+          <w:tcPr>
+            <w:tcW w:w="960" w:type="dxa"/>
+            <w:tcBorders>
+              <w:top w:val="nil"/>
+              <w:left w:val="nil"/>
+              <w:bottom w:val="single" w:sz="4" w:space="0" w:color="auto"/>
+              <w:right w:val="single" w:sz="4" w:space="0" w:color="auto"/>
+            </w:tcBorders>
+            <w:shd w:val="clear" w:color="auto" w:fill="auto"/>
+            <w:noWrap/>
+            <w:vAlign w:val="bottom"/>
+          </w:tcPr>
+          <w:p>
+            <w:pPr>
+              <w:jc w:val="center"/>
+              <w:rPr>
+                <w:rFonts w:ascii="Times New Roman" w:eastAsia="Times New Roman" w:hAnsi="Times New Roman" w:cs="Times New Roman"/>
+                <w:b/>
+                <w:bCs/>
+                <w:color w:val="000000"/>
+                <w:sz w:val="22"/>
+                <w:szCs w:val="22"/>
+                <w:lang w:val="hu-HU" w:eastAsia="hu-HU"/>
+              </w:rPr>
+            </w:pPr>
+          </w:p>
+        </w:tc>
+        <w:tc>
+          <w:tcPr>
+            <w:tcW w:w="960" w:type="dxa"/>
+            <w:tcBorders>
+              <w:top w:val="nil"/>
+              <w:left w:val="nil"/>
+              <w:bottom w:val="single" w:sz="4" w:space="0" w:color="auto"/>
+              <w:right w:val="single" w:sz="4" w:space="0" w:color="auto"/>
+            </w:tcBorders>
+            <w:shd w:val="clear" w:color="auto" w:fill="auto"/>
+            <w:noWrap/>
+            <w:vAlign w:val="bottom"/>
+          </w:tcPr>
+          <w:p>
+            <w:pPr>
+              <w:jc w:val="center"/>
+              <w:rPr>
+                <w:rFonts w:ascii="Times New Roman" w:eastAsia="Times New Roman" w:hAnsi="Times New Roman" w:cs="Times New Roman"/>
+                <w:b/>
+                <w:bCs/>
+                <w:color w:val="000000"/>
+                <w:sz w:val="22"/>
+                <w:szCs w:val="22"/>
+                <w:lang w:val="hu-HU" w:eastAsia="hu-HU"/>
+              </w:rPr>
+            </w:pPr>
+            <w:r>
+              <w:rPr>
+                <w:rFonts w:ascii="Times New Roman" w:eastAsia="Times New Roman" w:hAnsi="Times New Roman" w:cs="Times New Roman"/>
+                <w:b/>
+                <w:bCs/>
+                <w:color w:val="000000"/>
+                <w:sz w:val="22"/>
+                <w:szCs w:val="22"/>
+                <w:lang w:val="hu-HU" w:eastAsia="hu-HU"/>
+              </w:rPr>
+              <w:t>O</w:t>
+            </w:r>
+          </w:p>
+        </w:tc>
+        <w:tc>
+          <w:tcPr>
+            <w:tcW w:w="974" w:type="dxa"/>
+            <w:tcBorders>
+              <w:top w:val="nil"/>
+              <w:left w:val="nil"/>
+              <w:bottom w:val="single" w:sz="4" w:space="0" w:color="auto"/>
+              <w:right w:val="single" w:sz="8" w:space="0" w:color="auto"/>
+            </w:tcBorders>
+            <w:shd w:val="clear" w:color="auto" w:fill="auto"/>
+            <w:noWrap/>
+            <w:vAlign w:val="bottom"/>
+          </w:tcPr>
+          <w:p>
+            <w:pPr>
+              <w:jc w:val="center"/>
+              <w:rPr>
+                <w:rFonts w:ascii="Times New Roman" w:eastAsia="Times New Roman" w:hAnsi="Times New Roman" w:cs="Times New Roman"/>
+                <w:b/>
+                <w:bCs/>
+                <w:color w:val="000000"/>
+                <w:sz w:val="22"/>
+                <w:szCs w:val="22"/>
+                <w:lang w:val="hu-HU" w:eastAsia="hu-HU"/>
+              </w:rPr>
+            </w:pPr>
+            <w:r>
+              <w:rPr>
+                <w:rFonts w:ascii="Times New Roman" w:eastAsia="Times New Roman" w:hAnsi="Times New Roman" w:cs="Times New Roman"/>
+                <w:b/>
+                <w:bCs/>
+                <w:color w:val="000000"/>
+                <w:sz w:val="22"/>
+                <w:szCs w:val="22"/>
+                <w:lang w:val="hu-HU" w:eastAsia="hu-HU"/>
+              </w:rPr>
+              <w:t>O</w:t>
+            </w:r>
+          </w:p>
+        </w:tc>
+        <w:tc>
+          <w:tcPr>
+            <w:tcW w:w="974" w:type="dxa"/>
+            <w:tcBorders>
+              <w:top w:val="nil"/>
+              <w:left w:val="nil"/>
+              <w:bottom w:val="single" w:sz="4" w:space="0" w:color="auto"/>
+              <w:right w:val="single" w:sz="8" w:space="0" w:color="auto"/>
+            </w:tcBorders>
+          </w:tcPr>
+          <w:p>
+            <w:pPr>
+              <w:jc w:val="center"/>
+              <w:rPr>
+                <w:rFonts w:ascii="Times New Roman" w:eastAsia="Times New Roman" w:hAnsi="Times New Roman" w:cs="Times New Roman"/>
+                <w:b/>
+                <w:bCs/>
+                <w:color w:val="000000"/>
+                <w:sz w:val="22"/>
+                <w:szCs w:val="22"/>
+                <w:lang w:val="hu-HU" w:eastAsia="hu-HU"/>
+              </w:rPr>
+            </w:pPr>
+            <w:r>
+              <w:rPr>
+                <w:rFonts w:ascii="Times New Roman" w:eastAsia="Times New Roman" w:hAnsi="Times New Roman" w:cs="Times New Roman"/>
+                <w:b/>
+                <w:bCs/>
+                <w:color w:val="000000"/>
+                <w:sz w:val="22"/>
+                <w:szCs w:val="22"/>
+                <w:lang w:val="hu-HU" w:eastAsia="hu-HU"/>
+              </w:rPr>
+              <w:t>LMOT</w:t>
+            </w:r>
+          </w:p>
+        </w:tc>
+      </w:tr>
+      <w:tr>
+        <w:trPr>
+          <w:trHeight w:val="300"/>
+          <w:jc w:val="center"/>
+        </w:trPr>
+        <w:tc>
+          <w:tcPr>
+            <w:tcW w:w="1720" w:type="dxa"/>
+            <w:tcBorders>
+              <w:top w:val="nil"/>
+              <w:left w:val="single" w:sz="8" w:space="0" w:color="auto"/>
+              <w:bottom w:val="single" w:sz="4" w:space="0" w:color="auto"/>
+              <w:right w:val="single" w:sz="8" w:space="0" w:color="auto"/>
+            </w:tcBorders>
+            <w:shd w:val="clear" w:color="auto" w:fill="auto"/>
+            <w:noWrap/>
             <w:hideMark/>
           </w:tcPr>
           <w:p>
@@ -11833,24 +13333,292 @@
               </w:rPr>
             </w:pPr>
             <w:r>
-              <w:rPr>
-                <w:rFonts w:ascii="Calibri" w:eastAsia="Times New Roman" w:hAnsi="Calibri" w:cs="Times New Roman"/>
-                <w:color w:val="000000"/>
-                <w:sz w:val="22"/>
-                <w:szCs w:val="22"/>
-                <w:lang w:val="hu-HU" w:eastAsia="hu-HU"/>
-              </w:rPr>
-              <w:t> </w:t>
-            </w:r>
-            <w:r>
-              <w:rPr>
-                <w:rFonts w:ascii="Calibri" w:eastAsia="Times New Roman" w:hAnsi="Calibri" w:cs="Times New Roman"/>
-                <w:color w:val="000000"/>
-                <w:sz w:val="22"/>
-                <w:szCs w:val="22"/>
-                <w:lang w:val="hu-HU" w:eastAsia="hu-HU"/>
-              </w:rPr>
-              <w:t>...</w:t>
+              <w:t xml:space="preserve">Kedvence </w:t>
+            </w:r>
+          </w:p>
+        </w:tc>
+        <w:tc>
+          <w:tcPr>
+            <w:tcW w:w="974" w:type="dxa"/>
+            <w:tcBorders>
+              <w:top w:val="nil"/>
+              <w:left w:val="nil"/>
+              <w:bottom w:val="single" w:sz="4" w:space="0" w:color="auto"/>
+              <w:right w:val="single" w:sz="4" w:space="0" w:color="auto"/>
+            </w:tcBorders>
+            <w:shd w:val="clear" w:color="auto" w:fill="auto"/>
+            <w:noWrap/>
+            <w:vAlign w:val="bottom"/>
+          </w:tcPr>
+          <w:p>
+            <w:pPr>
+              <w:jc w:val="center"/>
+              <w:rPr>
+                <w:rFonts w:ascii="Times New Roman" w:eastAsia="Times New Roman" w:hAnsi="Times New Roman" w:cs="Times New Roman"/>
+                <w:b/>
+                <w:bCs/>
+                <w:color w:val="000000"/>
+                <w:sz w:val="22"/>
+                <w:szCs w:val="22"/>
+                <w:lang w:val="hu-HU" w:eastAsia="hu-HU"/>
+              </w:rPr>
+            </w:pPr>
+          </w:p>
+        </w:tc>
+        <w:tc>
+          <w:tcPr>
+            <w:tcW w:w="960" w:type="dxa"/>
+            <w:tcBorders>
+              <w:top w:val="nil"/>
+              <w:left w:val="nil"/>
+              <w:bottom w:val="single" w:sz="4" w:space="0" w:color="auto"/>
+              <w:right w:val="single" w:sz="4" w:space="0" w:color="auto"/>
+            </w:tcBorders>
+            <w:shd w:val="clear" w:color="auto" w:fill="auto"/>
+            <w:noWrap/>
+            <w:vAlign w:val="bottom"/>
+          </w:tcPr>
+          <w:p>
+            <w:pPr>
+              <w:jc w:val="center"/>
+              <w:rPr>
+                <w:rFonts w:ascii="Times New Roman" w:eastAsia="Times New Roman" w:hAnsi="Times New Roman" w:cs="Times New Roman"/>
+                <w:b/>
+                <w:bCs/>
+                <w:color w:val="000000"/>
+                <w:sz w:val="22"/>
+                <w:szCs w:val="22"/>
+                <w:lang w:val="hu-HU" w:eastAsia="hu-HU"/>
+              </w:rPr>
+            </w:pPr>
+          </w:p>
+        </w:tc>
+        <w:tc>
+          <w:tcPr>
+            <w:tcW w:w="960" w:type="dxa"/>
+            <w:tcBorders>
+              <w:top w:val="nil"/>
+              <w:left w:val="nil"/>
+              <w:bottom w:val="single" w:sz="4" w:space="0" w:color="auto"/>
+              <w:right w:val="single" w:sz="4" w:space="0" w:color="auto"/>
+            </w:tcBorders>
+            <w:shd w:val="clear" w:color="auto" w:fill="auto"/>
+            <w:noWrap/>
+            <w:vAlign w:val="bottom"/>
+          </w:tcPr>
+          <w:p>
+            <w:pPr>
+              <w:jc w:val="center"/>
+              <w:rPr>
+                <w:rFonts w:ascii="Times New Roman" w:eastAsia="Times New Roman" w:hAnsi="Times New Roman" w:cs="Times New Roman"/>
+                <w:b/>
+                <w:bCs/>
+                <w:color w:val="000000"/>
+                <w:sz w:val="22"/>
+                <w:szCs w:val="22"/>
+                <w:lang w:val="hu-HU" w:eastAsia="hu-HU"/>
+              </w:rPr>
+            </w:pPr>
+            <w:r>
+              <w:rPr>
+                <w:rFonts w:ascii="Times New Roman" w:eastAsia="Times New Roman" w:hAnsi="Times New Roman" w:cs="Times New Roman"/>
+                <w:b/>
+                <w:bCs/>
+                <w:color w:val="000000"/>
+                <w:sz w:val="22"/>
+                <w:szCs w:val="22"/>
+                <w:lang w:val="hu-HU" w:eastAsia="hu-HU"/>
+              </w:rPr>
+              <w:t>O</w:t>
+            </w:r>
+          </w:p>
+        </w:tc>
+        <w:tc>
+          <w:tcPr>
+            <w:tcW w:w="960" w:type="dxa"/>
+            <w:tcBorders>
+              <w:top w:val="nil"/>
+              <w:left w:val="nil"/>
+              <w:bottom w:val="single" w:sz="4" w:space="0" w:color="auto"/>
+              <w:right w:val="single" w:sz="4" w:space="0" w:color="auto"/>
+            </w:tcBorders>
+            <w:shd w:val="clear" w:color="auto" w:fill="auto"/>
+            <w:noWrap/>
+            <w:vAlign w:val="bottom"/>
+          </w:tcPr>
+          <w:p>
+            <w:pPr>
+              <w:jc w:val="center"/>
+              <w:rPr>
+                <w:rFonts w:ascii="Times New Roman" w:eastAsia="Times New Roman" w:hAnsi="Times New Roman" w:cs="Times New Roman"/>
+                <w:b/>
+                <w:bCs/>
+                <w:color w:val="000000"/>
+                <w:sz w:val="22"/>
+                <w:szCs w:val="22"/>
+                <w:lang w:val="hu-HU" w:eastAsia="hu-HU"/>
+              </w:rPr>
+            </w:pPr>
+          </w:p>
+        </w:tc>
+        <w:tc>
+          <w:tcPr>
+            <w:tcW w:w="960" w:type="dxa"/>
+            <w:tcBorders>
+              <w:top w:val="nil"/>
+              <w:left w:val="nil"/>
+              <w:bottom w:val="single" w:sz="4" w:space="0" w:color="auto"/>
+              <w:right w:val="single" w:sz="4" w:space="0" w:color="auto"/>
+            </w:tcBorders>
+            <w:shd w:val="clear" w:color="auto" w:fill="auto"/>
+            <w:noWrap/>
+            <w:vAlign w:val="bottom"/>
+          </w:tcPr>
+          <w:p>
+            <w:pPr>
+              <w:jc w:val="center"/>
+              <w:rPr>
+                <w:rFonts w:ascii="Times New Roman" w:eastAsia="Times New Roman" w:hAnsi="Times New Roman" w:cs="Times New Roman"/>
+                <w:b/>
+                <w:bCs/>
+                <w:color w:val="000000"/>
+                <w:sz w:val="22"/>
+                <w:szCs w:val="22"/>
+                <w:lang w:val="hu-HU" w:eastAsia="hu-HU"/>
+              </w:rPr>
+            </w:pPr>
+          </w:p>
+        </w:tc>
+        <w:tc>
+          <w:tcPr>
+            <w:tcW w:w="960" w:type="dxa"/>
+            <w:tcBorders>
+              <w:top w:val="nil"/>
+              <w:left w:val="nil"/>
+              <w:bottom w:val="single" w:sz="4" w:space="0" w:color="auto"/>
+              <w:right w:val="single" w:sz="4" w:space="0" w:color="auto"/>
+            </w:tcBorders>
+            <w:shd w:val="clear" w:color="auto" w:fill="auto"/>
+            <w:noWrap/>
+            <w:vAlign w:val="bottom"/>
+          </w:tcPr>
+          <w:p>
+            <w:pPr>
+              <w:jc w:val="center"/>
+              <w:rPr>
+                <w:rFonts w:ascii="Times New Roman" w:eastAsia="Times New Roman" w:hAnsi="Times New Roman" w:cs="Times New Roman"/>
+                <w:b/>
+                <w:bCs/>
+                <w:color w:val="000000"/>
+                <w:sz w:val="22"/>
+                <w:szCs w:val="22"/>
+                <w:lang w:val="hu-HU" w:eastAsia="hu-HU"/>
+              </w:rPr>
+            </w:pPr>
+          </w:p>
+        </w:tc>
+        <w:tc>
+          <w:tcPr>
+            <w:tcW w:w="960" w:type="dxa"/>
+            <w:tcBorders>
+              <w:top w:val="nil"/>
+              <w:left w:val="nil"/>
+              <w:bottom w:val="single" w:sz="4" w:space="0" w:color="auto"/>
+              <w:right w:val="single" w:sz="4" w:space="0" w:color="auto"/>
+            </w:tcBorders>
+            <w:shd w:val="clear" w:color="auto" w:fill="auto"/>
+            <w:noWrap/>
+            <w:vAlign w:val="bottom"/>
+          </w:tcPr>
+          <w:p>
+            <w:pPr>
+              <w:jc w:val="center"/>
+              <w:rPr>
+                <w:rFonts w:ascii="Times New Roman" w:eastAsia="Times New Roman" w:hAnsi="Times New Roman" w:cs="Times New Roman"/>
+                <w:b/>
+                <w:bCs/>
+                <w:color w:val="000000"/>
+                <w:sz w:val="22"/>
+                <w:szCs w:val="22"/>
+                <w:lang w:val="hu-HU" w:eastAsia="hu-HU"/>
+              </w:rPr>
+            </w:pPr>
+          </w:p>
+        </w:tc>
+        <w:tc>
+          <w:tcPr>
+            <w:tcW w:w="974" w:type="dxa"/>
+            <w:tcBorders>
+              <w:top w:val="nil"/>
+              <w:left w:val="nil"/>
+              <w:bottom w:val="single" w:sz="4" w:space="0" w:color="auto"/>
+              <w:right w:val="single" w:sz="8" w:space="0" w:color="auto"/>
+            </w:tcBorders>
+            <w:shd w:val="clear" w:color="auto" w:fill="auto"/>
+            <w:noWrap/>
+            <w:vAlign w:val="bottom"/>
+          </w:tcPr>
+          <w:p>
+            <w:pPr>
+              <w:jc w:val="center"/>
+              <w:rPr>
+                <w:rFonts w:ascii="Times New Roman" w:eastAsia="Times New Roman" w:hAnsi="Times New Roman" w:cs="Times New Roman"/>
+                <w:b/>
+                <w:bCs/>
+                <w:color w:val="000000"/>
+                <w:sz w:val="22"/>
+                <w:szCs w:val="22"/>
+                <w:lang w:val="hu-HU" w:eastAsia="hu-HU"/>
+              </w:rPr>
+            </w:pPr>
+            <w:r>
+              <w:rPr>
+                <w:rFonts w:ascii="Times New Roman" w:eastAsia="Times New Roman" w:hAnsi="Times New Roman" w:cs="Times New Roman"/>
+                <w:b/>
+                <w:bCs/>
+                <w:color w:val="000000"/>
+                <w:sz w:val="22"/>
+                <w:szCs w:val="22"/>
+                <w:lang w:val="hu-HU" w:eastAsia="hu-HU"/>
+              </w:rPr>
+              <w:t>LOT</w:t>
+            </w:r>
+          </w:p>
+        </w:tc>
+        <w:tc>
+          <w:tcPr>
+            <w:tcW w:w="974" w:type="dxa"/>
+            <w:tcBorders>
+              <w:top w:val="nil"/>
+              <w:left w:val="nil"/>
+              <w:bottom w:val="single" w:sz="4" w:space="0" w:color="auto"/>
+              <w:right w:val="single" w:sz="8" w:space="0" w:color="auto"/>
+            </w:tcBorders>
+          </w:tcPr>
+          <w:p>
+            <w:pPr>
+              <w:jc w:val="center"/>
+              <w:rPr>
+                <w:rFonts w:ascii="Times New Roman" w:eastAsia="Times New Roman" w:hAnsi="Times New Roman" w:cs="Times New Roman"/>
+                <w:b/>
+                <w:bCs/>
+                <w:color w:val="000000"/>
+                <w:sz w:val="22"/>
+                <w:szCs w:val="22"/>
+                <w:lang w:val="hu-HU" w:eastAsia="hu-HU"/>
+              </w:rPr>
+            </w:pPr>
+            <w:r>
+              <w:rPr>
+                <w:rFonts w:ascii="Times New Roman" w:eastAsia="Times New Roman" w:hAnsi="Times New Roman" w:cs="Times New Roman"/>
+                <w:b/>
+                <w:bCs/>
+                <w:color w:val="000000"/>
+                <w:sz w:val="22"/>
+                <w:szCs w:val="22"/>
+                <w:lang w:val="hu-HU" w:eastAsia="hu-HU"/>
+              </w:rPr>
+              <w:t>OT</w:t>
             </w:r>
           </w:p>
         </w:tc>
@@ -11871,30 +13639,49 @@
             </w:tcBorders>
             <w:shd w:val="clear" w:color="auto" w:fill="auto"/>
             <w:noWrap/>
+            <w:hideMark/>
+          </w:tcPr>
+          <w:p>
+            <w:pPr>
+              <w:rPr>
+                <w:rFonts w:ascii="Calibri" w:eastAsia="Times New Roman" w:hAnsi="Calibri" w:cs="Times New Roman"/>
+                <w:color w:val="000000"/>
+                <w:sz w:val="22"/>
+                <w:szCs w:val="22"/>
+                <w:lang w:val="hu-HU" w:eastAsia="hu-HU"/>
+              </w:rPr>
+            </w:pPr>
+            <w:r>
+              <w:t xml:space="preserve">Értékelés </w:t>
+            </w:r>
+          </w:p>
+        </w:tc>
+        <w:tc>
+          <w:tcPr>
+            <w:tcW w:w="974" w:type="dxa"/>
+            <w:tcBorders>
+              <w:top w:val="nil"/>
+              <w:left w:val="nil"/>
+              <w:bottom w:val="single" w:sz="8" w:space="0" w:color="auto"/>
+              <w:right w:val="single" w:sz="4" w:space="0" w:color="auto"/>
+            </w:tcBorders>
+            <w:shd w:val="clear" w:color="auto" w:fill="auto"/>
+            <w:noWrap/>
             <w:vAlign w:val="bottom"/>
-            <w:hideMark/>
-          </w:tcPr>
-          <w:p>
-            <w:pPr>
-              <w:rPr>
-                <w:rFonts w:ascii="Calibri" w:eastAsia="Times New Roman" w:hAnsi="Calibri" w:cs="Times New Roman"/>
-                <w:color w:val="000000"/>
-                <w:sz w:val="22"/>
-                <w:szCs w:val="22"/>
-                <w:lang w:val="hu-HU" w:eastAsia="hu-HU"/>
-              </w:rPr>
-            </w:pPr>
-            <w:r>
-              <w:rPr>
-                <w:rFonts w:ascii="Calibri" w:eastAsia="Times New Roman" w:hAnsi="Calibri" w:cs="Times New Roman"/>
-                <w:b/>
-                <w:color w:val="000000"/>
-                <w:sz w:val="22"/>
-                <w:szCs w:val="22"/>
-                <w:lang w:val="hu-HU" w:eastAsia="hu-HU"/>
-              </w:rPr>
-              <w:t>EgyedN</w:t>
-            </w:r>
+          </w:tcPr>
+          <w:p>
+            <w:pPr>
+              <w:jc w:val="center"/>
+              <w:rPr>
+                <w:rFonts w:ascii="Times New Roman" w:eastAsia="Times New Roman" w:hAnsi="Times New Roman" w:cs="Times New Roman"/>
+                <w:b/>
+                <w:bCs/>
+                <w:color w:val="000000"/>
+                <w:sz w:val="22"/>
+                <w:szCs w:val="22"/>
+                <w:lang w:val="hu-HU" w:eastAsia="hu-HU"/>
+              </w:rPr>
+            </w:pPr>
           </w:p>
         </w:tc>
         <w:tc>
@@ -11909,12 +13696,14 @@
             <w:shd w:val="clear" w:color="auto" w:fill="auto"/>
             <w:noWrap/>
             <w:vAlign w:val="bottom"/>
-            <w:hideMark/>
-          </w:tcPr>
-          <w:p>
-            <w:pPr>
-              <w:rPr>
-                <w:rFonts w:ascii="Calibri" w:eastAsia="Times New Roman" w:hAnsi="Calibri" w:cs="Times New Roman"/>
+          </w:tcPr>
+          <w:p>
+            <w:pPr>
+              <w:jc w:val="center"/>
+              <w:rPr>
+                <w:rFonts w:ascii="Times New Roman" w:eastAsia="Times New Roman" w:hAnsi="Times New Roman" w:cs="Times New Roman"/>
+                <w:b/>
+                <w:bCs/>
                 <w:color w:val="000000"/>
                 <w:sz w:val="22"/>
                 <w:szCs w:val="22"/>
@@ -11935,18 +13724,32 @@
             <w:shd w:val="clear" w:color="auto" w:fill="auto"/>
             <w:noWrap/>
             <w:vAlign w:val="bottom"/>
-            <w:hideMark/>
-          </w:tcPr>
-          <w:p>
-            <w:pPr>
-              <w:rPr>
-                <w:rFonts w:ascii="Calibri" w:eastAsia="Times New Roman" w:hAnsi="Calibri" w:cs="Times New Roman"/>
-                <w:color w:val="000000"/>
-                <w:sz w:val="22"/>
-                <w:szCs w:val="22"/>
-                <w:lang w:val="hu-HU" w:eastAsia="hu-HU"/>
-              </w:rPr>
-            </w:pPr>
+          </w:tcPr>
+          <w:p>
+            <w:pPr>
+              <w:jc w:val="center"/>
+              <w:rPr>
+                <w:rFonts w:ascii="Times New Roman" w:eastAsia="Times New Roman" w:hAnsi="Times New Roman" w:cs="Times New Roman"/>
+                <w:b/>
+                <w:bCs/>
+                <w:color w:val="000000"/>
+                <w:sz w:val="22"/>
+                <w:szCs w:val="22"/>
+                <w:lang w:val="hu-HU" w:eastAsia="hu-HU"/>
+              </w:rPr>
+            </w:pPr>
+            <w:r>
+              <w:rPr>
+                <w:rFonts w:ascii="Times New Roman" w:eastAsia="Times New Roman" w:hAnsi="Times New Roman" w:cs="Times New Roman"/>
+                <w:b/>
+                <w:bCs/>
+                <w:color w:val="000000"/>
+                <w:sz w:val="22"/>
+                <w:szCs w:val="22"/>
+                <w:lang w:val="hu-HU" w:eastAsia="hu-HU"/>
+              </w:rPr>
+              <w:t>O</w:t>
+            </w:r>
           </w:p>
         </w:tc>
         <w:tc>
@@ -11961,12 +13764,14 @@
             <w:shd w:val="clear" w:color="auto" w:fill="auto"/>
             <w:noWrap/>
             <w:vAlign w:val="bottom"/>
-            <w:hideMark/>
-          </w:tcPr>
-          <w:p>
-            <w:pPr>
-              <w:rPr>
-                <w:rFonts w:ascii="Calibri" w:eastAsia="Times New Roman" w:hAnsi="Calibri" w:cs="Times New Roman"/>
+          </w:tcPr>
+          <w:p>
+            <w:pPr>
+              <w:jc w:val="center"/>
+              <w:rPr>
+                <w:rFonts w:ascii="Times New Roman" w:eastAsia="Times New Roman" w:hAnsi="Times New Roman" w:cs="Times New Roman"/>
+                <w:b/>
+                <w:bCs/>
                 <w:color w:val="000000"/>
                 <w:sz w:val="22"/>
                 <w:szCs w:val="22"/>
@@ -11987,28 +13792,20 @@
             <w:shd w:val="clear" w:color="auto" w:fill="auto"/>
             <w:noWrap/>
             <w:vAlign w:val="bottom"/>
-            <w:hideMark/>
-          </w:tcPr>
-          <w:p>
-            <w:pPr>
-              <w:rPr>
-                <w:rFonts w:ascii="Calibri" w:eastAsia="Times New Roman" w:hAnsi="Calibri" w:cs="Times New Roman"/>
-                <w:color w:val="000000"/>
-                <w:sz w:val="22"/>
-                <w:szCs w:val="22"/>
-                <w:lang w:val="hu-HU" w:eastAsia="hu-HU"/>
-              </w:rPr>
-            </w:pPr>
-            <w:r>
-              <w:rPr>
-                <w:rFonts w:ascii="Calibri" w:eastAsia="Times New Roman" w:hAnsi="Calibri" w:cs="Times New Roman"/>
-                <w:color w:val="000000"/>
-                <w:sz w:val="22"/>
-                <w:szCs w:val="22"/>
-                <w:lang w:val="hu-HU" w:eastAsia="hu-HU"/>
-              </w:rPr>
-              <w:t> </w:t>
-            </w:r>
+          </w:tcPr>
+          <w:p>
+            <w:pPr>
+              <w:jc w:val="center"/>
+              <w:rPr>
+                <w:rFonts w:ascii="Times New Roman" w:eastAsia="Times New Roman" w:hAnsi="Times New Roman" w:cs="Times New Roman"/>
+                <w:b/>
+                <w:bCs/>
+                <w:color w:val="000000"/>
+                <w:sz w:val="22"/>
+                <w:szCs w:val="22"/>
+                <w:lang w:val="hu-HU" w:eastAsia="hu-HU"/>
+              </w:rPr>
+            </w:pPr>
           </w:p>
         </w:tc>
         <w:tc>
@@ -12023,12 +13820,14 @@
             <w:shd w:val="clear" w:color="auto" w:fill="auto"/>
             <w:noWrap/>
             <w:vAlign w:val="bottom"/>
-            <w:hideMark/>
-          </w:tcPr>
-          <w:p>
-            <w:pPr>
-              <w:rPr>
-                <w:rFonts w:ascii="Calibri" w:eastAsia="Times New Roman" w:hAnsi="Calibri" w:cs="Times New Roman"/>
+          </w:tcPr>
+          <w:p>
+            <w:pPr>
+              <w:jc w:val="center"/>
+              <w:rPr>
+                <w:rFonts w:ascii="Times New Roman" w:eastAsia="Times New Roman" w:hAnsi="Times New Roman" w:cs="Times New Roman"/>
+                <w:b/>
+                <w:bCs/>
                 <w:color w:val="000000"/>
                 <w:sz w:val="22"/>
                 <w:szCs w:val="22"/>
@@ -12049,69 +13848,37 @@
             <w:shd w:val="clear" w:color="auto" w:fill="auto"/>
             <w:noWrap/>
             <w:vAlign w:val="bottom"/>
-            <w:hideMark/>
-          </w:tcPr>
-          <w:p>
-            <w:pPr>
-              <w:rPr>
-                <w:rFonts w:ascii="Calibri" w:eastAsia="Times New Roman" w:hAnsi="Calibri" w:cs="Times New Roman"/>
-                <w:color w:val="000000"/>
-                <w:sz w:val="22"/>
-                <w:szCs w:val="22"/>
-                <w:lang w:val="hu-HU" w:eastAsia="hu-HU"/>
-              </w:rPr>
-            </w:pPr>
-          </w:p>
-        </w:tc>
-        <w:tc>
-          <w:tcPr>
-            <w:tcW w:w="960" w:type="dxa"/>
-            <w:tcBorders>
-              <w:top w:val="nil"/>
-              <w:left w:val="nil"/>
-              <w:bottom w:val="single" w:sz="8" w:space="0" w:color="auto"/>
-              <w:right w:val="single" w:sz="4" w:space="0" w:color="auto"/>
-            </w:tcBorders>
-            <w:shd w:val="clear" w:color="auto" w:fill="auto"/>
-            <w:noWrap/>
-            <w:vAlign w:val="bottom"/>
-            <w:hideMark/>
-          </w:tcPr>
-          <w:p>
-            <w:pPr>
-              <w:rPr>
-                <w:rFonts w:ascii="Calibri" w:eastAsia="Times New Roman" w:hAnsi="Calibri" w:cs="Times New Roman"/>
-                <w:color w:val="000000"/>
-                <w:sz w:val="22"/>
-                <w:szCs w:val="22"/>
-                <w:lang w:val="hu-HU" w:eastAsia="hu-HU"/>
-              </w:rPr>
-            </w:pPr>
-            <w:r>
-              <w:rPr>
-                <w:rFonts w:ascii="Calibri" w:eastAsia="Times New Roman" w:hAnsi="Calibri" w:cs="Times New Roman"/>
-                <w:color w:val="000000"/>
-                <w:sz w:val="22"/>
-                <w:szCs w:val="22"/>
-                <w:lang w:val="hu-HU" w:eastAsia="hu-HU"/>
-              </w:rPr>
-              <w:t> </w:t>
-            </w:r>
-            <w:r>
-              <w:rPr>
-                <w:rFonts w:ascii="Calibri" w:eastAsia="Times New Roman" w:hAnsi="Calibri" w:cs="Times New Roman"/>
-                <w:color w:val="000000"/>
-                <w:sz w:val="22"/>
-                <w:szCs w:val="22"/>
-                <w:lang w:val="hu-HU" w:eastAsia="hu-HU"/>
-              </w:rPr>
-              <w:t>...</w:t>
-            </w:r>
-          </w:p>
-        </w:tc>
-        <w:tc>
-          <w:tcPr>
-            <w:tcW w:w="960" w:type="dxa"/>
+          </w:tcPr>
+          <w:p>
+            <w:pPr>
+              <w:jc w:val="center"/>
+              <w:rPr>
+                <w:rFonts w:ascii="Times New Roman" w:eastAsia="Times New Roman" w:hAnsi="Times New Roman" w:cs="Times New Roman"/>
+                <w:b/>
+                <w:bCs/>
+                <w:color w:val="000000"/>
+                <w:sz w:val="22"/>
+                <w:szCs w:val="22"/>
+                <w:lang w:val="hu-HU" w:eastAsia="hu-HU"/>
+              </w:rPr>
+            </w:pPr>
+            <w:r>
+              <w:rPr>
+                <w:rFonts w:ascii="Times New Roman" w:eastAsia="Times New Roman" w:hAnsi="Times New Roman" w:cs="Times New Roman"/>
+                <w:b/>
+                <w:bCs/>
+                <w:color w:val="000000"/>
+                <w:sz w:val="22"/>
+                <w:szCs w:val="22"/>
+                <w:lang w:val="hu-HU" w:eastAsia="hu-HU"/>
+              </w:rPr>
+              <w:t>LMOT</w:t>
+            </w:r>
+          </w:p>
+        </w:tc>
+        <w:tc>
+          <w:tcPr>
+            <w:tcW w:w="974" w:type="dxa"/>
             <w:tcBorders>
               <w:top w:val="nil"/>
               <w:left w:val="nil"/>
@@ -12121,27 +13888,56 @@
             <w:shd w:val="clear" w:color="auto" w:fill="auto"/>
             <w:noWrap/>
             <w:vAlign w:val="bottom"/>
-            <w:hideMark/>
-          </w:tcPr>
-          <w:p>
-            <w:pPr>
-              <w:rPr>
-                <w:rFonts w:ascii="Calibri" w:eastAsia="Times New Roman" w:hAnsi="Calibri" w:cs="Times New Roman"/>
-                <w:color w:val="000000"/>
-                <w:sz w:val="22"/>
-                <w:szCs w:val="22"/>
-                <w:lang w:val="hu-HU" w:eastAsia="hu-HU"/>
-              </w:rPr>
-            </w:pPr>
-            <w:r>
-              <w:rPr>
-                <w:rFonts w:ascii="Calibri" w:eastAsia="Times New Roman" w:hAnsi="Calibri" w:cs="Times New Roman"/>
-                <w:color w:val="000000"/>
-                <w:sz w:val="22"/>
-                <w:szCs w:val="22"/>
-                <w:lang w:val="hu-HU" w:eastAsia="hu-HU"/>
-              </w:rPr>
-              <w:t>[L,M,O,T]</w:t>
+          </w:tcPr>
+          <w:p>
+            <w:pPr>
+              <w:jc w:val="center"/>
+              <w:rPr>
+                <w:rFonts w:ascii="Times New Roman" w:eastAsia="Times New Roman" w:hAnsi="Times New Roman" w:cs="Times New Roman"/>
+                <w:b/>
+                <w:bCs/>
+                <w:color w:val="000000"/>
+                <w:sz w:val="22"/>
+                <w:szCs w:val="22"/>
+                <w:lang w:val="hu-HU" w:eastAsia="hu-HU"/>
+              </w:rPr>
+            </w:pPr>
+          </w:p>
+        </w:tc>
+        <w:tc>
+          <w:tcPr>
+            <w:tcW w:w="974" w:type="dxa"/>
+            <w:tcBorders>
+              <w:top w:val="nil"/>
+              <w:left w:val="nil"/>
+              <w:bottom w:val="single" w:sz="8" w:space="0" w:color="auto"/>
+              <w:right w:val="single" w:sz="8" w:space="0" w:color="auto"/>
+            </w:tcBorders>
+          </w:tcPr>
+          <w:p>
+            <w:pPr>
+              <w:jc w:val="center"/>
+              <w:rPr>
+                <w:rFonts w:ascii="Times New Roman" w:eastAsia="Times New Roman" w:hAnsi="Times New Roman" w:cs="Times New Roman"/>
+                <w:b/>
+                <w:bCs/>
+                <w:color w:val="000000"/>
+                <w:sz w:val="22"/>
+                <w:szCs w:val="22"/>
+                <w:lang w:val="hu-HU" w:eastAsia="hu-HU"/>
+              </w:rPr>
+            </w:pPr>
+            <w:r>
+              <w:rPr>
+                <w:rFonts w:ascii="Times New Roman" w:eastAsia="Times New Roman" w:hAnsi="Times New Roman" w:cs="Times New Roman"/>
+                <w:b/>
+                <w:bCs/>
+                <w:color w:val="000000"/>
+                <w:sz w:val="22"/>
+                <w:szCs w:val="22"/>
+                <w:lang w:val="hu-HU" w:eastAsia="hu-HU"/>
+              </w:rPr>
+              <w:t>OT</w:t>
             </w:r>
           </w:p>
         </w:tc>
@@ -12149,6 +13945,7 @@
     </w:tbl>
     <w:p>
       <w:pPr>
+        <w:spacing w:line="360" w:lineRule="auto"/>
         <w:jc w:val="center"/>
         <w:rPr>
           <w:b/>
@@ -12156,54 +13953,21 @@
           <w:lang w:val="hu-HU"/>
         </w:rPr>
       </w:pPr>
+      <w:r>
+        <w:rPr>
+          <w:b/>
+          <w:sz w:val="28"/>
+          <w:lang w:val="hu-HU"/>
+        </w:rPr>
+        <w:br w:type="page"/>
+      </w:r>
     </w:p>
     <w:p>
       <w:pPr>
-        <w:jc w:val="center"/>
-        <w:rPr>
-          <w:b/>
-          <w:sz w:val="28"/>
-          <w:lang w:val="hu-HU"/>
-        </w:rPr>
-      </w:pPr>
-    </w:p>
-    <w:p>
-      <w:pPr>
         <w:pStyle w:val="Heading2"/>
       </w:pPr>
       <w:r>
-        <w:t>Funkció megadása</w:t>
-      </w:r>
-    </w:p>
-    <w:p>
-      <w:pPr>
-        <w:rPr>
-          <w:b/>
-          <w:sz w:val="28"/>
-          <w:lang w:val="hu-HU"/>
-        </w:rPr>
-      </w:pPr>
-    </w:p>
-    <w:p>
-      <w:pPr>
-        <w:rPr>
-          <w:color w:val="FF0000"/>
-          <w:lang w:val="hu-HU"/>
-        </w:rPr>
-      </w:pPr>
-      <w:r>
-        <w:rPr>
-          <w:color w:val="FF0000"/>
-          <w:lang w:val="hu-HU"/>
-        </w:rPr>
-        <w:t>Űrlap segítségével.</w:t>
-      </w:r>
-    </w:p>
-    <w:p>
-      <w:pPr>
-        <w:pStyle w:val="Heading2"/>
-      </w:pPr>
-      <w:r>
+        <w:lastRenderedPageBreak/>
         <w:t>Képernyőtervek</w:t>
       </w:r>
     </w:p>

</xml_diff>